<commit_message>
Correction bug Analyse globale
Correction bug table des matières de l'analyse globale v1
</commit_message>
<xml_diff>
--- a/Iteration_1/Analyse globale/AnalyseGlobaleV1.docx
+++ b/Iteration_1/Analyse globale/AnalyseGlobaleV1.docx
@@ -126,7 +126,17 @@
                                         <w:sz w:val="64"/>
                                         <w:szCs w:val="64"/>
                                       </w:rPr>
-                                      <w:t>Analyse globale version 1 – Projet M.A.R.V.E.L.</w:t>
+                                      <w:t>Analyse globale</w:t>
+                                    </w:r>
+                                    <w:r>
+                                      <w:rPr>
+                                        <w:rFonts w:asciiTheme="majorHAnsi" w:eastAsiaTheme="majorEastAsia" w:hAnsiTheme="majorHAnsi" w:cstheme="majorBidi"/>
+                                        <w:caps/>
+                                        <w:color w:val="8496B0" w:themeColor="text2" w:themeTint="99"/>
+                                        <w:sz w:val="64"/>
+                                        <w:szCs w:val="64"/>
+                                      </w:rPr>
+                                      <w:t xml:space="preserve"> version 1</w:t>
                                     </w:r>
                                   </w:p>
                                 </w:sdtContent>
@@ -152,6 +162,7 @@
                                     <w:dataBinding w:prefixMappings="xmlns:ns0='http://purl.org/dc/elements/1.1/' xmlns:ns1='http://schemas.openxmlformats.org/package/2006/metadata/core-properties' " w:xpath="/ns1:coreProperties[1]/ns0:subject[1]" w:storeItemID="{6C3C8BC8-F283-45AE-878A-BAB7291924A1}"/>
                                     <w:text/>
                                   </w:sdtPr>
+                                  <w:sdtEndPr/>
                                   <w:sdtContent>
                                     <w:r>
                                       <w:rPr>
@@ -232,7 +243,17 @@
                                   <w:sz w:val="64"/>
                                   <w:szCs w:val="64"/>
                                 </w:rPr>
-                                <w:t>Analyse globale version 1 – Projet M.A.R.V.E.L.</w:t>
+                                <w:t>Analyse globale</w:t>
+                              </w:r>
+                              <w:r>
+                                <w:rPr>
+                                  <w:rFonts w:asciiTheme="majorHAnsi" w:eastAsiaTheme="majorEastAsia" w:hAnsiTheme="majorHAnsi" w:cstheme="majorBidi"/>
+                                  <w:caps/>
+                                  <w:color w:val="8496B0" w:themeColor="text2" w:themeTint="99"/>
+                                  <w:sz w:val="64"/>
+                                  <w:szCs w:val="64"/>
+                                </w:rPr>
+                                <w:t xml:space="preserve"> version 1</w:t>
                               </w:r>
                             </w:p>
                           </w:sdtContent>
@@ -258,6 +279,7 @@
                               <w:dataBinding w:prefixMappings="xmlns:ns0='http://purl.org/dc/elements/1.1/' xmlns:ns1='http://schemas.openxmlformats.org/package/2006/metadata/core-properties' " w:xpath="/ns1:coreProperties[1]/ns0:subject[1]" w:storeItemID="{6C3C8BC8-F283-45AE-878A-BAB7291924A1}"/>
                               <w:text/>
                             </w:sdtPr>
+                            <w:sdtEndPr/>
                             <w:sdtContent>
                               <w:r>
                                 <w:rPr>
@@ -893,6 +915,7 @@
                                     <w:dataBinding w:prefixMappings="xmlns:ns0='http://schemas.openxmlformats.org/officeDocument/2006/extended-properties' " w:xpath="/ns0:Properties[1]/ns0:Company[1]" w:storeItemID="{6668398D-A668-4E3E-A5EB-62B293D839F1}"/>
                                     <w:text/>
                                   </w:sdtPr>
+                                  <w:sdtEndPr/>
                                   <w:sdtContent>
                                     <w:r>
                                       <w:rPr>
@@ -900,7 +923,15 @@
                                         <w:sz w:val="36"/>
                                         <w:szCs w:val="36"/>
                                       </w:rPr>
-                                      <w:t>Cegep de Jonquière</w:t>
+                                      <w:t>Cé</w:t>
+                                    </w:r>
+                                    <w:r>
+                                      <w:rPr>
+                                        <w:color w:val="5B9BD5" w:themeColor="accent1"/>
+                                        <w:sz w:val="36"/>
+                                        <w:szCs w:val="36"/>
+                                      </w:rPr>
+                                      <w:t>gep de Jonquière</w:t>
                                     </w:r>
                                   </w:sdtContent>
                                 </w:sdt>
@@ -918,6 +949,7 @@
                                   <w:dataBinding w:prefixMappings="xmlns:ns0='http://purl.org/dc/elements/1.1/' xmlns:ns1='http://schemas.openxmlformats.org/package/2006/metadata/core-properties' " w:xpath="/ns1:coreProperties[1]/ns1:category[1]" w:storeItemID="{6C3C8BC8-F283-45AE-878A-BAB7291924A1}"/>
                                   <w:text/>
                                 </w:sdtPr>
+                                <w:sdtEndPr/>
                                 <w:sdtContent>
                                   <w:p>
                                     <w:pPr>
@@ -988,6 +1020,7 @@
                               <w:dataBinding w:prefixMappings="xmlns:ns0='http://schemas.openxmlformats.org/officeDocument/2006/extended-properties' " w:xpath="/ns0:Properties[1]/ns0:Company[1]" w:storeItemID="{6668398D-A668-4E3E-A5EB-62B293D839F1}"/>
                               <w:text/>
                             </w:sdtPr>
+                            <w:sdtEndPr/>
                             <w:sdtContent>
                               <w:r>
                                 <w:rPr>
@@ -995,7 +1028,15 @@
                                   <w:sz w:val="36"/>
                                   <w:szCs w:val="36"/>
                                 </w:rPr>
-                                <w:t>Cegep de Jonquière</w:t>
+                                <w:t>Cé</w:t>
+                              </w:r>
+                              <w:r>
+                                <w:rPr>
+                                  <w:color w:val="5B9BD5" w:themeColor="accent1"/>
+                                  <w:sz w:val="36"/>
+                                  <w:szCs w:val="36"/>
+                                </w:rPr>
+                                <w:t>gep de Jonquière</w:t>
                               </w:r>
                             </w:sdtContent>
                           </w:sdt>
@@ -1013,6 +1054,7 @@
                             <w:dataBinding w:prefixMappings="xmlns:ns0='http://purl.org/dc/elements/1.1/' xmlns:ns1='http://schemas.openxmlformats.org/package/2006/metadata/core-properties' " w:xpath="/ns1:coreProperties[1]/ns1:category[1]" w:storeItemID="{6C3C8BC8-F283-45AE-878A-BAB7291924A1}"/>
                             <w:text/>
                           </w:sdtPr>
+                          <w:sdtEndPr/>
                           <w:sdtContent>
                             <w:p>
                               <w:pPr>
@@ -1055,7 +1097,7 @@
       <w:pPr>
         <w:pStyle w:val="Titre1"/>
       </w:pPr>
-      <w:bookmarkStart w:id="0" w:name="_Toc21330123"/>
+      <w:bookmarkStart w:id="0" w:name="_Toc21339308"/>
       <w:r>
         <w:lastRenderedPageBreak/>
         <w:t>Table des matières</w:t>
@@ -1099,10 +1141,12 @@
           <w:pPr>
             <w:pStyle w:val="TM1"/>
             <w:tabs>
-              <w:tab w:val="right" w:leader="dot" w:pos="8630"/>
+              <w:tab w:val="right" w:leader="dot" w:pos="10790"/>
             </w:tabs>
             <w:rPr>
+              <w:rFonts w:eastAsiaTheme="minorEastAsia"/>
               <w:noProof/>
+              <w:lang w:eastAsia="fr-CA"/>
             </w:rPr>
           </w:pPr>
           <w:r>
@@ -1114,7 +1158,7 @@
           <w:r>
             <w:fldChar w:fldCharType="separate"/>
           </w:r>
-          <w:hyperlink w:anchor="_Toc21330123" w:history="1">
+          <w:hyperlink w:anchor="_Toc21339308" w:history="1">
             <w:r>
               <w:rPr>
                 <w:rStyle w:val="Lienhypertexte"/>
@@ -1141,7 +1185,7 @@
                 <w:noProof/>
                 <w:webHidden/>
               </w:rPr>
-              <w:instrText xml:space="preserve"> PAGEREF _Toc21330123 \h </w:instrText>
+              <w:instrText xml:space="preserve"> PAGEREF _Toc21339308 \h </w:instrText>
             </w:r>
             <w:r>
               <w:rPr>
@@ -1161,7 +1205,7 @@
                 <w:noProof/>
                 <w:webHidden/>
               </w:rPr>
-              <w:t>1</w:t>
+              <w:t>2</w:t>
             </w:r>
             <w:r>
               <w:rPr>
@@ -1176,13 +1220,15 @@
           <w:pPr>
             <w:pStyle w:val="TM1"/>
             <w:tabs>
-              <w:tab w:val="right" w:leader="dot" w:pos="8630"/>
+              <w:tab w:val="right" w:leader="dot" w:pos="10790"/>
             </w:tabs>
             <w:rPr>
+              <w:rFonts w:eastAsiaTheme="minorEastAsia"/>
               <w:noProof/>
+              <w:lang w:eastAsia="fr-CA"/>
             </w:rPr>
           </w:pPr>
-          <w:hyperlink w:anchor="_Toc21330124" w:history="1">
+          <w:hyperlink w:anchor="_Toc21339309" w:history="1">
             <w:r>
               <w:rPr>
                 <w:rStyle w:val="Lienhypertexte"/>
@@ -1209,7 +1255,7 @@
                 <w:noProof/>
                 <w:webHidden/>
               </w:rPr>
-              <w:instrText xml:space="preserve"> PAGEREF _Toc21330124 \h </w:instrText>
+              <w:instrText xml:space="preserve"> PAGEREF _Toc21339309 \h </w:instrText>
             </w:r>
             <w:r>
               <w:rPr>
@@ -1229,7 +1275,7 @@
                 <w:noProof/>
                 <w:webHidden/>
               </w:rPr>
-              <w:t>1</w:t>
+              <w:t>3</w:t>
             </w:r>
             <w:r>
               <w:rPr>
@@ -1244,13 +1290,15 @@
           <w:pPr>
             <w:pStyle w:val="TM1"/>
             <w:tabs>
-              <w:tab w:val="right" w:leader="dot" w:pos="8630"/>
+              <w:tab w:val="right" w:leader="dot" w:pos="10790"/>
             </w:tabs>
             <w:rPr>
+              <w:rFonts w:eastAsiaTheme="minorEastAsia"/>
               <w:noProof/>
+              <w:lang w:eastAsia="fr-CA"/>
             </w:rPr>
           </w:pPr>
-          <w:hyperlink w:anchor="_Toc21330125" w:history="1">
+          <w:hyperlink w:anchor="_Toc21339310" w:history="1">
             <w:r>
               <w:rPr>
                 <w:rStyle w:val="Lienhypertexte"/>
@@ -1277,7 +1325,7 @@
                 <w:noProof/>
                 <w:webHidden/>
               </w:rPr>
-              <w:instrText xml:space="preserve"> PAGEREF _Toc21330125 \h </w:instrText>
+              <w:instrText xml:space="preserve"> PAGEREF _Toc21339310 \h </w:instrText>
             </w:r>
             <w:r>
               <w:rPr>
@@ -1297,7 +1345,7 @@
                 <w:noProof/>
                 <w:webHidden/>
               </w:rPr>
-              <w:t>1</w:t>
+              <w:t>3</w:t>
             </w:r>
             <w:r>
               <w:rPr>
@@ -1312,13 +1360,15 @@
           <w:pPr>
             <w:pStyle w:val="TM2"/>
             <w:tabs>
-              <w:tab w:val="right" w:leader="dot" w:pos="8630"/>
+              <w:tab w:val="right" w:leader="dot" w:pos="10790"/>
             </w:tabs>
             <w:rPr>
+              <w:rFonts w:eastAsiaTheme="minorEastAsia"/>
               <w:noProof/>
+              <w:lang w:eastAsia="fr-CA"/>
             </w:rPr>
           </w:pPr>
-          <w:hyperlink w:anchor="_Toc21330126" w:history="1">
+          <w:hyperlink w:anchor="_Toc21339311" w:history="1">
             <w:r>
               <w:rPr>
                 <w:rStyle w:val="Lienhypertexte"/>
@@ -1345,7 +1395,7 @@
                 <w:noProof/>
                 <w:webHidden/>
               </w:rPr>
-              <w:instrText xml:space="preserve"> PAGEREF _Toc21330126 \h </w:instrText>
+              <w:instrText xml:space="preserve"> PAGEREF _Toc21339311 \h </w:instrText>
             </w:r>
             <w:r>
               <w:rPr>
@@ -1365,7 +1415,7 @@
                 <w:noProof/>
                 <w:webHidden/>
               </w:rPr>
-              <w:t>1</w:t>
+              <w:t>3</w:t>
             </w:r>
             <w:r>
               <w:rPr>
@@ -1380,13 +1430,15 @@
           <w:pPr>
             <w:pStyle w:val="TM2"/>
             <w:tabs>
-              <w:tab w:val="right" w:leader="dot" w:pos="8630"/>
+              <w:tab w:val="right" w:leader="dot" w:pos="10790"/>
             </w:tabs>
             <w:rPr>
+              <w:rFonts w:eastAsiaTheme="minorEastAsia"/>
               <w:noProof/>
+              <w:lang w:eastAsia="fr-CA"/>
             </w:rPr>
           </w:pPr>
-          <w:hyperlink w:anchor="_Toc21330127" w:history="1">
+          <w:hyperlink w:anchor="_Toc21339312" w:history="1">
             <w:r>
               <w:rPr>
                 <w:rStyle w:val="Lienhypertexte"/>
@@ -1413,7 +1465,7 @@
                 <w:noProof/>
                 <w:webHidden/>
               </w:rPr>
-              <w:instrText xml:space="preserve"> PAGEREF _Toc21330127 \h </w:instrText>
+              <w:instrText xml:space="preserve"> PAGEREF _Toc21339312 \h </w:instrText>
             </w:r>
             <w:r>
               <w:rPr>
@@ -1448,13 +1500,15 @@
           <w:pPr>
             <w:pStyle w:val="TM1"/>
             <w:tabs>
-              <w:tab w:val="right" w:leader="dot" w:pos="8630"/>
+              <w:tab w:val="right" w:leader="dot" w:pos="10790"/>
             </w:tabs>
             <w:rPr>
+              <w:rFonts w:eastAsiaTheme="minorEastAsia"/>
               <w:noProof/>
+              <w:lang w:eastAsia="fr-CA"/>
             </w:rPr>
           </w:pPr>
-          <w:hyperlink w:anchor="_Toc21330128" w:history="1">
+          <w:hyperlink w:anchor="_Toc21339313" w:history="1">
             <w:r>
               <w:rPr>
                 <w:rStyle w:val="Lienhypertexte"/>
@@ -1481,7 +1535,7 @@
                 <w:noProof/>
                 <w:webHidden/>
               </w:rPr>
-              <w:instrText xml:space="preserve"> PAGEREF _Toc21330128 \h </w:instrText>
+              <w:instrText xml:space="preserve"> PAGEREF _Toc21339313 \h </w:instrText>
             </w:r>
             <w:r>
               <w:rPr>
@@ -1501,7 +1555,7 @@
                 <w:noProof/>
                 <w:webHidden/>
               </w:rPr>
-              <w:t>5</w:t>
+              <w:t>3</w:t>
             </w:r>
             <w:r>
               <w:rPr>
@@ -1516,13 +1570,15 @@
           <w:pPr>
             <w:pStyle w:val="TM2"/>
             <w:tabs>
-              <w:tab w:val="right" w:leader="dot" w:pos="8630"/>
+              <w:tab w:val="right" w:leader="dot" w:pos="10790"/>
             </w:tabs>
             <w:rPr>
+              <w:rFonts w:eastAsiaTheme="minorEastAsia"/>
               <w:noProof/>
+              <w:lang w:eastAsia="fr-CA"/>
             </w:rPr>
           </w:pPr>
-          <w:hyperlink w:anchor="_Toc21330129" w:history="1">
+          <w:hyperlink w:anchor="_Toc21339314" w:history="1">
             <w:r>
               <w:rPr>
                 <w:rStyle w:val="Lienhypertexte"/>
@@ -1549,7 +1605,7 @@
                 <w:noProof/>
                 <w:webHidden/>
               </w:rPr>
-              <w:instrText xml:space="preserve"> PAGEREF _Toc21330129 \h </w:instrText>
+              <w:instrText xml:space="preserve"> PAGEREF _Toc21339314 \h </w:instrText>
             </w:r>
             <w:r>
               <w:rPr>
@@ -1569,7 +1625,217 @@
                 <w:noProof/>
                 <w:webHidden/>
               </w:rPr>
-              <w:t>5</w:t>
+              <w:t>3</w:t>
+            </w:r>
+            <w:r>
+              <w:rPr>
+                <w:noProof/>
+                <w:webHidden/>
+              </w:rPr>
+              <w:fldChar w:fldCharType="end"/>
+            </w:r>
+          </w:hyperlink>
+        </w:p>
+        <w:p>
+          <w:pPr>
+            <w:pStyle w:val="TM3"/>
+            <w:tabs>
+              <w:tab w:val="right" w:leader="dot" w:pos="10790"/>
+            </w:tabs>
+            <w:rPr>
+              <w:rFonts w:eastAsiaTheme="minorEastAsia"/>
+              <w:noProof/>
+              <w:lang w:eastAsia="fr-CA"/>
+            </w:rPr>
+          </w:pPr>
+          <w:hyperlink w:anchor="_Toc21339315" w:history="1">
+            <w:r>
+              <w:rPr>
+                <w:rStyle w:val="Lienhypertexte"/>
+                <w:noProof/>
+              </w:rPr>
+              <w:t>Objectif du projet</w:t>
+            </w:r>
+            <w:r>
+              <w:rPr>
+                <w:noProof/>
+                <w:webHidden/>
+              </w:rPr>
+              <w:tab/>
+            </w:r>
+            <w:r>
+              <w:rPr>
+                <w:noProof/>
+                <w:webHidden/>
+              </w:rPr>
+              <w:fldChar w:fldCharType="begin"/>
+            </w:r>
+            <w:r>
+              <w:rPr>
+                <w:noProof/>
+                <w:webHidden/>
+              </w:rPr>
+              <w:instrText xml:space="preserve"> PAGEREF _Toc21339315 \h </w:instrText>
+            </w:r>
+            <w:r>
+              <w:rPr>
+                <w:noProof/>
+                <w:webHidden/>
+              </w:rPr>
+            </w:r>
+            <w:r>
+              <w:rPr>
+                <w:noProof/>
+                <w:webHidden/>
+              </w:rPr>
+              <w:fldChar w:fldCharType="separate"/>
+            </w:r>
+            <w:r>
+              <w:rPr>
+                <w:noProof/>
+                <w:webHidden/>
+              </w:rPr>
+              <w:t>3</w:t>
+            </w:r>
+            <w:r>
+              <w:rPr>
+                <w:noProof/>
+                <w:webHidden/>
+              </w:rPr>
+              <w:fldChar w:fldCharType="end"/>
+            </w:r>
+          </w:hyperlink>
+        </w:p>
+        <w:p>
+          <w:pPr>
+            <w:pStyle w:val="TM3"/>
+            <w:tabs>
+              <w:tab w:val="right" w:leader="dot" w:pos="10790"/>
+            </w:tabs>
+            <w:rPr>
+              <w:rFonts w:eastAsiaTheme="minorEastAsia"/>
+              <w:noProof/>
+              <w:lang w:eastAsia="fr-CA"/>
+            </w:rPr>
+          </w:pPr>
+          <w:hyperlink w:anchor="_Toc21339316" w:history="1">
+            <w:r>
+              <w:rPr>
+                <w:rStyle w:val="Lienhypertexte"/>
+                <w:noProof/>
+              </w:rPr>
+              <w:t>Scénario</w:t>
+            </w:r>
+            <w:r>
+              <w:rPr>
+                <w:noProof/>
+                <w:webHidden/>
+              </w:rPr>
+              <w:tab/>
+            </w:r>
+            <w:r>
+              <w:rPr>
+                <w:noProof/>
+                <w:webHidden/>
+              </w:rPr>
+              <w:fldChar w:fldCharType="begin"/>
+            </w:r>
+            <w:r>
+              <w:rPr>
+                <w:noProof/>
+                <w:webHidden/>
+              </w:rPr>
+              <w:instrText xml:space="preserve"> PAGEREF _Toc21339316 \h </w:instrText>
+            </w:r>
+            <w:r>
+              <w:rPr>
+                <w:noProof/>
+                <w:webHidden/>
+              </w:rPr>
+            </w:r>
+            <w:r>
+              <w:rPr>
+                <w:noProof/>
+                <w:webHidden/>
+              </w:rPr>
+              <w:fldChar w:fldCharType="separate"/>
+            </w:r>
+            <w:r>
+              <w:rPr>
+                <w:noProof/>
+                <w:webHidden/>
+              </w:rPr>
+              <w:t>3</w:t>
+            </w:r>
+            <w:r>
+              <w:rPr>
+                <w:noProof/>
+                <w:webHidden/>
+              </w:rPr>
+              <w:fldChar w:fldCharType="end"/>
+            </w:r>
+          </w:hyperlink>
+        </w:p>
+        <w:p>
+          <w:pPr>
+            <w:pStyle w:val="TM3"/>
+            <w:tabs>
+              <w:tab w:val="right" w:leader="dot" w:pos="10790"/>
+            </w:tabs>
+            <w:rPr>
+              <w:rFonts w:eastAsiaTheme="minorEastAsia"/>
+              <w:noProof/>
+              <w:lang w:eastAsia="fr-CA"/>
+            </w:rPr>
+          </w:pPr>
+          <w:hyperlink w:anchor="_Toc21339317" w:history="1">
+            <w:r>
+              <w:rPr>
+                <w:rStyle w:val="Lienhypertexte"/>
+                <w:noProof/>
+              </w:rPr>
+              <w:t>Technologies utilisées :</w:t>
+            </w:r>
+            <w:r>
+              <w:rPr>
+                <w:noProof/>
+                <w:webHidden/>
+              </w:rPr>
+              <w:tab/>
+            </w:r>
+            <w:r>
+              <w:rPr>
+                <w:noProof/>
+                <w:webHidden/>
+              </w:rPr>
+              <w:fldChar w:fldCharType="begin"/>
+            </w:r>
+            <w:r>
+              <w:rPr>
+                <w:noProof/>
+                <w:webHidden/>
+              </w:rPr>
+              <w:instrText xml:space="preserve"> PAGEREF _Toc21339317 \h </w:instrText>
+            </w:r>
+            <w:r>
+              <w:rPr>
+                <w:noProof/>
+                <w:webHidden/>
+              </w:rPr>
+            </w:r>
+            <w:r>
+              <w:rPr>
+                <w:noProof/>
+                <w:webHidden/>
+              </w:rPr>
+              <w:fldChar w:fldCharType="separate"/>
+            </w:r>
+            <w:r>
+              <w:rPr>
+                <w:noProof/>
+                <w:webHidden/>
+              </w:rPr>
+              <w:t>3</w:t>
             </w:r>
             <w:r>
               <w:rPr>
@@ -1584,13 +1850,15 @@
           <w:pPr>
             <w:pStyle w:val="TM2"/>
             <w:tabs>
-              <w:tab w:val="right" w:leader="dot" w:pos="8630"/>
+              <w:tab w:val="right" w:leader="dot" w:pos="10790"/>
             </w:tabs>
             <w:rPr>
+              <w:rFonts w:eastAsiaTheme="minorEastAsia"/>
               <w:noProof/>
+              <w:lang w:eastAsia="fr-CA"/>
             </w:rPr>
           </w:pPr>
-          <w:hyperlink w:anchor="_Toc21330130" w:history="1">
+          <w:hyperlink w:anchor="_Toc21339318" w:history="1">
             <w:r>
               <w:rPr>
                 <w:rStyle w:val="Lienhypertexte"/>
@@ -1617,7 +1885,7 @@
                 <w:noProof/>
                 <w:webHidden/>
               </w:rPr>
-              <w:instrText xml:space="preserve"> PAGEREF _Toc21330130 \h </w:instrText>
+              <w:instrText xml:space="preserve"> PAGEREF _Toc21339318 \h </w:instrText>
             </w:r>
             <w:r>
               <w:rPr>
@@ -1637,7 +1905,7 @@
                 <w:noProof/>
                 <w:webHidden/>
               </w:rPr>
-              <w:t>5</w:t>
+              <w:t>3</w:t>
             </w:r>
             <w:r>
               <w:rPr>
@@ -1652,19 +1920,21 @@
           <w:pPr>
             <w:pStyle w:val="TM2"/>
             <w:tabs>
-              <w:tab w:val="right" w:leader="dot" w:pos="8630"/>
+              <w:tab w:val="right" w:leader="dot" w:pos="10790"/>
             </w:tabs>
             <w:rPr>
+              <w:rFonts w:eastAsiaTheme="minorEastAsia"/>
               <w:noProof/>
+              <w:lang w:eastAsia="fr-CA"/>
             </w:rPr>
           </w:pPr>
-          <w:hyperlink w:anchor="_Toc21330131" w:history="1">
+          <w:hyperlink w:anchor="_Toc21339319" w:history="1">
             <w:r>
               <w:rPr>
                 <w:rStyle w:val="Lienhypertexte"/>
                 <w:noProof/>
               </w:rPr>
-              <w:t>Diagramme de contexte</w:t>
+              <w:t>Diagrammes de contexte</w:t>
             </w:r>
             <w:r>
               <w:rPr>
@@ -1685,7 +1955,7 @@
                 <w:noProof/>
                 <w:webHidden/>
               </w:rPr>
-              <w:instrText xml:space="preserve"> PAGEREF _Toc21330131 \h </w:instrText>
+              <w:instrText xml:space="preserve"> PAGEREF _Toc21339319 \h </w:instrText>
             </w:r>
             <w:r>
               <w:rPr>
@@ -1705,7 +1975,77 @@
                 <w:noProof/>
                 <w:webHidden/>
               </w:rPr>
-              <w:t>5</w:t>
+              <w:t>4</w:t>
+            </w:r>
+            <w:r>
+              <w:rPr>
+                <w:noProof/>
+                <w:webHidden/>
+              </w:rPr>
+              <w:fldChar w:fldCharType="end"/>
+            </w:r>
+          </w:hyperlink>
+        </w:p>
+        <w:p>
+          <w:pPr>
+            <w:pStyle w:val="TM2"/>
+            <w:tabs>
+              <w:tab w:val="right" w:leader="dot" w:pos="10790"/>
+            </w:tabs>
+            <w:rPr>
+              <w:rFonts w:eastAsiaTheme="minorEastAsia"/>
+              <w:noProof/>
+              <w:lang w:eastAsia="fr-CA"/>
+            </w:rPr>
+          </w:pPr>
+          <w:hyperlink w:anchor="_Toc21339320" w:history="1">
+            <w:r>
+              <w:rPr>
+                <w:rStyle w:val="Lienhypertexte"/>
+                <w:noProof/>
+              </w:rPr>
+              <w:t>Diagrammes de séquences</w:t>
+            </w:r>
+            <w:r>
+              <w:rPr>
+                <w:noProof/>
+                <w:webHidden/>
+              </w:rPr>
+              <w:tab/>
+            </w:r>
+            <w:r>
+              <w:rPr>
+                <w:noProof/>
+                <w:webHidden/>
+              </w:rPr>
+              <w:fldChar w:fldCharType="begin"/>
+            </w:r>
+            <w:r>
+              <w:rPr>
+                <w:noProof/>
+                <w:webHidden/>
+              </w:rPr>
+              <w:instrText xml:space="preserve"> PAGEREF _Toc21339320 \h </w:instrText>
+            </w:r>
+            <w:r>
+              <w:rPr>
+                <w:noProof/>
+                <w:webHidden/>
+              </w:rPr>
+            </w:r>
+            <w:r>
+              <w:rPr>
+                <w:noProof/>
+                <w:webHidden/>
+              </w:rPr>
+              <w:fldChar w:fldCharType="separate"/>
+            </w:r>
+            <w:r>
+              <w:rPr>
+                <w:noProof/>
+                <w:webHidden/>
+              </w:rPr>
+              <w:t>7</w:t>
             </w:r>
             <w:r>
               <w:rPr>
@@ -1720,13 +2060,15 @@
           <w:pPr>
             <w:pStyle w:val="TM1"/>
             <w:tabs>
-              <w:tab w:val="right" w:leader="dot" w:pos="8630"/>
+              <w:tab w:val="right" w:leader="dot" w:pos="10790"/>
             </w:tabs>
             <w:rPr>
+              <w:rFonts w:eastAsiaTheme="minorEastAsia"/>
               <w:noProof/>
+              <w:lang w:eastAsia="fr-CA"/>
             </w:rPr>
           </w:pPr>
-          <w:hyperlink w:anchor="_Toc21330132" w:history="1">
+          <w:hyperlink w:anchor="_Toc21339321" w:history="1">
             <w:r>
               <w:rPr>
                 <w:rStyle w:val="Lienhypertexte"/>
@@ -1753,7 +2095,7 @@
                 <w:noProof/>
                 <w:webHidden/>
               </w:rPr>
-              <w:instrText xml:space="preserve"> PAGEREF _Toc21330132 \h </w:instrText>
+              <w:instrText xml:space="preserve"> PAGEREF _Toc21339321 \h </w:instrText>
             </w:r>
             <w:r>
               <w:rPr>
@@ -1773,7 +2115,7 @@
                 <w:noProof/>
                 <w:webHidden/>
               </w:rPr>
-              <w:t>6</w:t>
+              <w:t>12</w:t>
             </w:r>
             <w:r>
               <w:rPr>
@@ -1788,13 +2130,15 @@
           <w:pPr>
             <w:pStyle w:val="TM2"/>
             <w:tabs>
-              <w:tab w:val="right" w:leader="dot" w:pos="8630"/>
+              <w:tab w:val="right" w:leader="dot" w:pos="10790"/>
             </w:tabs>
             <w:rPr>
+              <w:rFonts w:eastAsiaTheme="minorEastAsia"/>
               <w:noProof/>
+              <w:lang w:eastAsia="fr-CA"/>
             </w:rPr>
           </w:pPr>
-          <w:hyperlink w:anchor="_Toc21330133" w:history="1">
+          <w:hyperlink w:anchor="_Toc21339322" w:history="1">
             <w:r>
               <w:rPr>
                 <w:rStyle w:val="Lienhypertexte"/>
@@ -1822,7 +2166,7 @@
                 <w:noProof/>
                 <w:webHidden/>
               </w:rPr>
-              <w:instrText xml:space="preserve"> PAGEREF _Toc21330133 \h </w:instrText>
+              <w:instrText xml:space="preserve"> PAGEREF _Toc21339322 \h </w:instrText>
             </w:r>
             <w:r>
               <w:rPr>
@@ -1842,7 +2186,77 @@
                 <w:noProof/>
                 <w:webHidden/>
               </w:rPr>
-              <w:t>6</w:t>
+              <w:t>12</w:t>
+            </w:r>
+            <w:r>
+              <w:rPr>
+                <w:noProof/>
+                <w:webHidden/>
+              </w:rPr>
+              <w:fldChar w:fldCharType="end"/>
+            </w:r>
+          </w:hyperlink>
+        </w:p>
+        <w:p>
+          <w:pPr>
+            <w:pStyle w:val="TM3"/>
+            <w:tabs>
+              <w:tab w:val="right" w:leader="dot" w:pos="10790"/>
+            </w:tabs>
+            <w:rPr>
+              <w:rFonts w:eastAsiaTheme="minorEastAsia"/>
+              <w:noProof/>
+              <w:lang w:eastAsia="fr-CA"/>
+            </w:rPr>
+          </w:pPr>
+          <w:hyperlink w:anchor="_Toc21339323" w:history="1">
+            <w:r>
+              <w:rPr>
+                <w:rStyle w:val="Lienhypertexte"/>
+                <w:noProof/>
+              </w:rPr>
+              <w:t>Fonctionnement</w:t>
+            </w:r>
+            <w:r>
+              <w:rPr>
+                <w:noProof/>
+                <w:webHidden/>
+              </w:rPr>
+              <w:tab/>
+            </w:r>
+            <w:r>
+              <w:rPr>
+                <w:noProof/>
+                <w:webHidden/>
+              </w:rPr>
+              <w:fldChar w:fldCharType="begin"/>
+            </w:r>
+            <w:r>
+              <w:rPr>
+                <w:noProof/>
+                <w:webHidden/>
+              </w:rPr>
+              <w:instrText xml:space="preserve"> PAGEREF _Toc21339323 \h </w:instrText>
+            </w:r>
+            <w:r>
+              <w:rPr>
+                <w:noProof/>
+                <w:webHidden/>
+              </w:rPr>
+            </w:r>
+            <w:r>
+              <w:rPr>
+                <w:noProof/>
+                <w:webHidden/>
+              </w:rPr>
+              <w:fldChar w:fldCharType="separate"/>
+            </w:r>
+            <w:r>
+              <w:rPr>
+                <w:noProof/>
+                <w:webHidden/>
+              </w:rPr>
+              <w:t>12</w:t>
             </w:r>
             <w:r>
               <w:rPr>
@@ -1857,19 +2271,21 @@
           <w:pPr>
             <w:pStyle w:val="TM2"/>
             <w:tabs>
-              <w:tab w:val="right" w:leader="dot" w:pos="8630"/>
+              <w:tab w:val="right" w:leader="dot" w:pos="10790"/>
             </w:tabs>
             <w:rPr>
+              <w:rFonts w:eastAsiaTheme="minorEastAsia"/>
               <w:noProof/>
+              <w:lang w:eastAsia="fr-CA"/>
             </w:rPr>
           </w:pPr>
-          <w:hyperlink w:anchor="_Toc21330134" w:history="1">
+          <w:hyperlink w:anchor="_Toc21339324" w:history="1">
             <w:r>
               <w:rPr>
                 <w:rStyle w:val="Lienhypertexte"/>
                 <w:noProof/>
               </w:rPr>
-              <w:t>Fonctionnement</w:t>
+              <w:t>Proposition technologique pour un hébergement cloud</w:t>
             </w:r>
             <w:r>
               <w:rPr>
@@ -1890,7 +2306,7 @@
                 <w:noProof/>
                 <w:webHidden/>
               </w:rPr>
-              <w:instrText xml:space="preserve"> PAGEREF _Toc21330134 \h </w:instrText>
+              <w:instrText xml:space="preserve"> PAGEREF _Toc21339324 \h </w:instrText>
             </w:r>
             <w:r>
               <w:rPr>
@@ -1910,7 +2326,7 @@
                 <w:noProof/>
                 <w:webHidden/>
               </w:rPr>
-              <w:t>7</w:t>
+              <w:t>13</w:t>
             </w:r>
             <w:r>
               <w:rPr>
@@ -1925,19 +2341,21 @@
           <w:pPr>
             <w:pStyle w:val="TM3"/>
             <w:tabs>
-              <w:tab w:val="right" w:leader="dot" w:pos="8630"/>
+              <w:tab w:val="right" w:leader="dot" w:pos="10790"/>
             </w:tabs>
             <w:rPr>
+              <w:rFonts w:eastAsiaTheme="minorEastAsia"/>
               <w:noProof/>
+              <w:lang w:eastAsia="fr-CA"/>
             </w:rPr>
           </w:pPr>
-          <w:hyperlink w:anchor="_Toc21330135" w:history="1">
+          <w:hyperlink w:anchor="_Toc21339325" w:history="1">
             <w:r>
               <w:rPr>
                 <w:rStyle w:val="Lienhypertexte"/>
                 <w:noProof/>
               </w:rPr>
-              <w:t>DMZ</w:t>
+              <w:t>Description d’un service cloud</w:t>
             </w:r>
             <w:r>
               <w:rPr>
@@ -1958,7 +2376,7 @@
                 <w:noProof/>
                 <w:webHidden/>
               </w:rPr>
-              <w:instrText xml:space="preserve"> PAGEREF _Toc21330135 \h </w:instrText>
+              <w:instrText xml:space="preserve"> PAGEREF _Toc21339325 \h </w:instrText>
             </w:r>
             <w:r>
               <w:rPr>
@@ -1978,7 +2396,77 @@
                 <w:noProof/>
                 <w:webHidden/>
               </w:rPr>
-              <w:t>7</w:t>
+              <w:t>13</w:t>
+            </w:r>
+            <w:r>
+              <w:rPr>
+                <w:noProof/>
+                <w:webHidden/>
+              </w:rPr>
+              <w:fldChar w:fldCharType="end"/>
+            </w:r>
+          </w:hyperlink>
+        </w:p>
+        <w:p>
+          <w:pPr>
+            <w:pStyle w:val="TM2"/>
+            <w:tabs>
+              <w:tab w:val="right" w:leader="dot" w:pos="10790"/>
+            </w:tabs>
+            <w:rPr>
+              <w:rFonts w:eastAsiaTheme="minorEastAsia"/>
+              <w:noProof/>
+              <w:lang w:eastAsia="fr-CA"/>
+            </w:rPr>
+          </w:pPr>
+          <w:hyperlink w:anchor="_Toc21339326" w:history="1">
+            <w:r>
+              <w:rPr>
+                <w:rStyle w:val="Lienhypertexte"/>
+                <w:noProof/>
+              </w:rPr>
+              <w:t>Proposition technologique - Microsoft Azure</w:t>
+            </w:r>
+            <w:r>
+              <w:rPr>
+                <w:noProof/>
+                <w:webHidden/>
+              </w:rPr>
+              <w:tab/>
+            </w:r>
+            <w:r>
+              <w:rPr>
+                <w:noProof/>
+                <w:webHidden/>
+              </w:rPr>
+              <w:fldChar w:fldCharType="begin"/>
+            </w:r>
+            <w:r>
+              <w:rPr>
+                <w:noProof/>
+                <w:webHidden/>
+              </w:rPr>
+              <w:instrText xml:space="preserve"> PAGEREF _Toc21339326 \h </w:instrText>
+            </w:r>
+            <w:r>
+              <w:rPr>
+                <w:noProof/>
+                <w:webHidden/>
+              </w:rPr>
+            </w:r>
+            <w:r>
+              <w:rPr>
+                <w:noProof/>
+                <w:webHidden/>
+              </w:rPr>
+              <w:fldChar w:fldCharType="separate"/>
+            </w:r>
+            <w:r>
+              <w:rPr>
+                <w:noProof/>
+                <w:webHidden/>
+              </w:rPr>
+              <w:t>0</w:t>
             </w:r>
             <w:r>
               <w:rPr>
@@ -1993,19 +2481,21 @@
           <w:pPr>
             <w:pStyle w:val="TM3"/>
             <w:tabs>
-              <w:tab w:val="right" w:leader="dot" w:pos="8630"/>
+              <w:tab w:val="right" w:leader="dot" w:pos="10790"/>
             </w:tabs>
             <w:rPr>
+              <w:rFonts w:eastAsiaTheme="minorEastAsia"/>
               <w:noProof/>
+              <w:lang w:eastAsia="fr-CA"/>
             </w:rPr>
           </w:pPr>
-          <w:hyperlink w:anchor="_Toc21330136" w:history="1">
+          <w:hyperlink w:anchor="_Toc21339327" w:history="1">
             <w:r>
               <w:rPr>
                 <w:rStyle w:val="Lienhypertexte"/>
                 <w:noProof/>
               </w:rPr>
-              <w:t>Serveur de Synchronisation</w:t>
+              <w:t>Azure Web App et Azure Data Base</w:t>
             </w:r>
             <w:r>
               <w:rPr>
@@ -2026,7 +2516,7 @@
                 <w:noProof/>
                 <w:webHidden/>
               </w:rPr>
-              <w:instrText xml:space="preserve"> PAGEREF _Toc21330136 \h </w:instrText>
+              <w:instrText xml:space="preserve"> PAGEREF _Toc21339327 \h </w:instrText>
             </w:r>
             <w:r>
               <w:rPr>
@@ -2046,7 +2536,7 @@
                 <w:noProof/>
                 <w:webHidden/>
               </w:rPr>
-              <w:t>7</w:t>
+              <w:t>0</w:t>
             </w:r>
             <w:r>
               <w:rPr>
@@ -2059,21 +2549,23 @@
         </w:p>
         <w:p>
           <w:pPr>
-            <w:pStyle w:val="TM1"/>
+            <w:pStyle w:val="TM3"/>
             <w:tabs>
-              <w:tab w:val="right" w:leader="dot" w:pos="8630"/>
+              <w:tab w:val="right" w:leader="dot" w:pos="10790"/>
             </w:tabs>
             <w:rPr>
+              <w:rFonts w:eastAsiaTheme="minorEastAsia"/>
               <w:noProof/>
+              <w:lang w:eastAsia="fr-CA"/>
             </w:rPr>
           </w:pPr>
-          <w:hyperlink w:anchor="_Toc21330137" w:history="1">
+          <w:hyperlink w:anchor="_Toc21339328" w:history="1">
             <w:r>
               <w:rPr>
                 <w:rStyle w:val="Lienhypertexte"/>
                 <w:noProof/>
               </w:rPr>
-              <w:t>Glossaire</w:t>
+              <w:t>Azure SQL Database</w:t>
             </w:r>
             <w:r>
               <w:rPr>
@@ -2094,7 +2586,7 @@
                 <w:noProof/>
                 <w:webHidden/>
               </w:rPr>
-              <w:instrText xml:space="preserve"> PAGEREF _Toc21330137 \h </w:instrText>
+              <w:instrText xml:space="preserve"> PAGEREF _Toc21339328 \h </w:instrText>
             </w:r>
             <w:r>
               <w:rPr>
@@ -2114,7 +2606,287 @@
                 <w:noProof/>
                 <w:webHidden/>
               </w:rPr>
-              <w:t>8</w:t>
+              <w:t>2</w:t>
+            </w:r>
+            <w:r>
+              <w:rPr>
+                <w:noProof/>
+                <w:webHidden/>
+              </w:rPr>
+              <w:fldChar w:fldCharType="end"/>
+            </w:r>
+          </w:hyperlink>
+        </w:p>
+        <w:p>
+          <w:pPr>
+            <w:pStyle w:val="TM3"/>
+            <w:tabs>
+              <w:tab w:val="right" w:leader="dot" w:pos="10790"/>
+            </w:tabs>
+            <w:rPr>
+              <w:rFonts w:eastAsiaTheme="minorEastAsia"/>
+              <w:noProof/>
+              <w:lang w:eastAsia="fr-CA"/>
+            </w:rPr>
+          </w:pPr>
+          <w:hyperlink w:anchor="_Toc21339329" w:history="1">
+            <w:r>
+              <w:rPr>
+                <w:rStyle w:val="Lienhypertexte"/>
+                <w:noProof/>
+              </w:rPr>
+              <w:t>Azure MySQL Database</w:t>
+            </w:r>
+            <w:r>
+              <w:rPr>
+                <w:noProof/>
+                <w:webHidden/>
+              </w:rPr>
+              <w:tab/>
+            </w:r>
+            <w:r>
+              <w:rPr>
+                <w:noProof/>
+                <w:webHidden/>
+              </w:rPr>
+              <w:fldChar w:fldCharType="begin"/>
+            </w:r>
+            <w:r>
+              <w:rPr>
+                <w:noProof/>
+                <w:webHidden/>
+              </w:rPr>
+              <w:instrText xml:space="preserve"> PAGEREF _Toc21339329 \h </w:instrText>
+            </w:r>
+            <w:r>
+              <w:rPr>
+                <w:noProof/>
+                <w:webHidden/>
+              </w:rPr>
+            </w:r>
+            <w:r>
+              <w:rPr>
+                <w:noProof/>
+                <w:webHidden/>
+              </w:rPr>
+              <w:fldChar w:fldCharType="separate"/>
+            </w:r>
+            <w:r>
+              <w:rPr>
+                <w:noProof/>
+                <w:webHidden/>
+              </w:rPr>
+              <w:t>2</w:t>
+            </w:r>
+            <w:r>
+              <w:rPr>
+                <w:noProof/>
+                <w:webHidden/>
+              </w:rPr>
+              <w:fldChar w:fldCharType="end"/>
+            </w:r>
+          </w:hyperlink>
+        </w:p>
+        <w:p>
+          <w:pPr>
+            <w:pStyle w:val="TM3"/>
+            <w:tabs>
+              <w:tab w:val="right" w:leader="dot" w:pos="10790"/>
+            </w:tabs>
+            <w:rPr>
+              <w:rFonts w:eastAsiaTheme="minorEastAsia"/>
+              <w:noProof/>
+              <w:lang w:eastAsia="fr-CA"/>
+            </w:rPr>
+          </w:pPr>
+          <w:hyperlink w:anchor="_Toc21339330" w:history="1">
+            <w:r>
+              <w:rPr>
+                <w:rStyle w:val="Lienhypertexte"/>
+                <w:noProof/>
+              </w:rPr>
+              <w:t>Azure SQL Data Sync</w:t>
+            </w:r>
+            <w:r>
+              <w:rPr>
+                <w:noProof/>
+                <w:webHidden/>
+              </w:rPr>
+              <w:tab/>
+            </w:r>
+            <w:r>
+              <w:rPr>
+                <w:noProof/>
+                <w:webHidden/>
+              </w:rPr>
+              <w:fldChar w:fldCharType="begin"/>
+            </w:r>
+            <w:r>
+              <w:rPr>
+                <w:noProof/>
+                <w:webHidden/>
+              </w:rPr>
+              <w:instrText xml:space="preserve"> PAGEREF _Toc21339330 \h </w:instrText>
+            </w:r>
+            <w:r>
+              <w:rPr>
+                <w:noProof/>
+                <w:webHidden/>
+              </w:rPr>
+            </w:r>
+            <w:r>
+              <w:rPr>
+                <w:noProof/>
+                <w:webHidden/>
+              </w:rPr>
+              <w:fldChar w:fldCharType="separate"/>
+            </w:r>
+            <w:r>
+              <w:rPr>
+                <w:noProof/>
+                <w:webHidden/>
+              </w:rPr>
+              <w:t>3</w:t>
+            </w:r>
+            <w:r>
+              <w:rPr>
+                <w:noProof/>
+                <w:webHidden/>
+              </w:rPr>
+              <w:fldChar w:fldCharType="end"/>
+            </w:r>
+          </w:hyperlink>
+        </w:p>
+        <w:p>
+          <w:pPr>
+            <w:pStyle w:val="TM2"/>
+            <w:tabs>
+              <w:tab w:val="right" w:leader="dot" w:pos="10790"/>
+            </w:tabs>
+            <w:rPr>
+              <w:rFonts w:eastAsiaTheme="minorEastAsia"/>
+              <w:noProof/>
+              <w:lang w:eastAsia="fr-CA"/>
+            </w:rPr>
+          </w:pPr>
+          <w:hyperlink w:anchor="_Toc21339331" w:history="1">
+            <w:r>
+              <w:rPr>
+                <w:rStyle w:val="Lienhypertexte"/>
+                <w:noProof/>
+              </w:rPr>
+              <w:t>Proposition technologique - Infrastructure de serveur</w:t>
+            </w:r>
+            <w:r>
+              <w:rPr>
+                <w:noProof/>
+                <w:webHidden/>
+              </w:rPr>
+              <w:tab/>
+            </w:r>
+            <w:r>
+              <w:rPr>
+                <w:noProof/>
+                <w:webHidden/>
+              </w:rPr>
+              <w:fldChar w:fldCharType="begin"/>
+            </w:r>
+            <w:r>
+              <w:rPr>
+                <w:noProof/>
+                <w:webHidden/>
+              </w:rPr>
+              <w:instrText xml:space="preserve"> PAGEREF _Toc21339331 \h </w:instrText>
+            </w:r>
+            <w:r>
+              <w:rPr>
+                <w:noProof/>
+                <w:webHidden/>
+              </w:rPr>
+            </w:r>
+            <w:r>
+              <w:rPr>
+                <w:noProof/>
+                <w:webHidden/>
+              </w:rPr>
+              <w:fldChar w:fldCharType="separate"/>
+            </w:r>
+            <w:r>
+              <w:rPr>
+                <w:noProof/>
+                <w:webHidden/>
+              </w:rPr>
+              <w:t>3</w:t>
+            </w:r>
+            <w:r>
+              <w:rPr>
+                <w:noProof/>
+                <w:webHidden/>
+              </w:rPr>
+              <w:fldChar w:fldCharType="end"/>
+            </w:r>
+          </w:hyperlink>
+        </w:p>
+        <w:p>
+          <w:pPr>
+            <w:pStyle w:val="TM3"/>
+            <w:tabs>
+              <w:tab w:val="right" w:leader="dot" w:pos="10790"/>
+            </w:tabs>
+            <w:rPr>
+              <w:rFonts w:eastAsiaTheme="minorEastAsia"/>
+              <w:noProof/>
+              <w:lang w:eastAsia="fr-CA"/>
+            </w:rPr>
+          </w:pPr>
+          <w:hyperlink w:anchor="_Toc21339332" w:history="1">
+            <w:r>
+              <w:rPr>
+                <w:rStyle w:val="Lienhypertexte"/>
+                <w:noProof/>
+              </w:rPr>
+              <w:t>Azure Virtual Machine</w:t>
+            </w:r>
+            <w:r>
+              <w:rPr>
+                <w:noProof/>
+                <w:webHidden/>
+              </w:rPr>
+              <w:tab/>
+            </w:r>
+            <w:r>
+              <w:rPr>
+                <w:noProof/>
+                <w:webHidden/>
+              </w:rPr>
+              <w:fldChar w:fldCharType="begin"/>
+            </w:r>
+            <w:r>
+              <w:rPr>
+                <w:noProof/>
+                <w:webHidden/>
+              </w:rPr>
+              <w:instrText xml:space="preserve"> PAGEREF _Toc21339332 \h </w:instrText>
+            </w:r>
+            <w:r>
+              <w:rPr>
+                <w:noProof/>
+                <w:webHidden/>
+              </w:rPr>
+            </w:r>
+            <w:r>
+              <w:rPr>
+                <w:noProof/>
+                <w:webHidden/>
+              </w:rPr>
+              <w:fldChar w:fldCharType="separate"/>
+            </w:r>
+            <w:r>
+              <w:rPr>
+                <w:noProof/>
+                <w:webHidden/>
+              </w:rPr>
+              <w:t>4</w:t>
             </w:r>
             <w:r>
               <w:rPr>
@@ -2147,7 +2919,7 @@
         <w:pStyle w:val="Titre1"/>
         <w:spacing w:line="360" w:lineRule="auto"/>
       </w:pPr>
-      <w:bookmarkStart w:id="1" w:name="_Toc21330124"/>
+      <w:bookmarkStart w:id="1" w:name="_Toc21339309"/>
       <w:r>
         <w:lastRenderedPageBreak/>
         <w:t>Introduction</w:t>
@@ -2544,8 +3316,13 @@
         </w:numPr>
         <w:spacing w:line="360" w:lineRule="auto"/>
       </w:pPr>
-      <w:r>
-        <w:t>Scrum Master</w:t>
+      <w:proofErr w:type="spellStart"/>
+      <w:r>
+        <w:t>Scrum</w:t>
+      </w:r>
+      <w:proofErr w:type="spellEnd"/>
+      <w:r>
+        <w:t xml:space="preserve"> Master</w:t>
       </w:r>
     </w:p>
     <w:p>
@@ -2564,8 +3341,16 @@
         <w:rPr>
           <w:u w:val="single"/>
         </w:rPr>
-        <w:t>Cédric Lespérance</w:t>
-      </w:r>
+        <w:t xml:space="preserve">Cédric </w:t>
+      </w:r>
+      <w:proofErr w:type="spellStart"/>
+      <w:r>
+        <w:rPr>
+          <w:u w:val="single"/>
+        </w:rPr>
+        <w:t>Lespérance</w:t>
+      </w:r>
+      <w:proofErr w:type="spellEnd"/>
     </w:p>
     <w:p>
       <w:pPr>
@@ -2619,8 +3404,16 @@
         <w:rPr>
           <w:u w:val="single"/>
         </w:rPr>
-        <w:t>Clément Bricout</w:t>
-      </w:r>
+        <w:t xml:space="preserve">Clément </w:t>
+      </w:r>
+      <w:proofErr w:type="spellStart"/>
+      <w:r>
+        <w:rPr>
+          <w:u w:val="single"/>
+        </w:rPr>
+        <w:t>Bricout</w:t>
+      </w:r>
+      <w:proofErr w:type="spellEnd"/>
     </w:p>
     <w:p>
       <w:pPr>
@@ -2653,7 +3446,7 @@
         <w:pStyle w:val="Titre1"/>
         <w:spacing w:line="360" w:lineRule="auto"/>
       </w:pPr>
-      <w:bookmarkStart w:id="2" w:name="_Toc21330125"/>
+      <w:bookmarkStart w:id="2" w:name="_Toc21339310"/>
       <w:r>
         <w:t>Étude de marché</w:t>
       </w:r>
@@ -2665,7 +3458,15 @@
         <w:jc w:val="both"/>
       </w:pPr>
       <w:r>
-        <w:t xml:space="preserve">Dans ce projet de fin d’études nous devons créer un logiciel qui rassemblera le personnel et les étudiants en études supérieures afin d’améliorer plusieurs facettes de l’éducation. L’entraide, la motivation, l’accomplissement et l’implication seront les points principaux du projet. Pour donner suite à nos recherches sur des produits déjà offerts sur le marché, nous avons trouvé deux colosses dans ce domaine. Il s’agit de Classcraft et de Teams. </w:t>
+        <w:t xml:space="preserve">Dans ce projet de fin d’études nous devons créer un logiciel qui rassemblera le personnel et les étudiants en études supérieures afin d’améliorer plusieurs facettes de l’éducation. L’entraide, la motivation, l’accomplissement et l’implication seront les points principaux du projet. Pour donner suite à nos recherches sur des produits déjà offerts sur le marché, nous avons trouvé deux colosses dans ce domaine. Il s’agit de </w:t>
+      </w:r>
+      <w:proofErr w:type="spellStart"/>
+      <w:r>
+        <w:t>Classcraft</w:t>
+      </w:r>
+      <w:proofErr w:type="spellEnd"/>
+      <w:r>
+        <w:t xml:space="preserve"> et de Teams. </w:t>
       </w:r>
     </w:p>
     <w:p>
@@ -2673,14 +3474,14 @@
         <w:pStyle w:val="Titre2"/>
         <w:spacing w:line="360" w:lineRule="auto"/>
       </w:pPr>
-      <w:bookmarkStart w:id="3" w:name="_Toc21330126"/>
+      <w:bookmarkStart w:id="3" w:name="_Toc21339311"/>
       <w:r>
         <w:rPr>
           <w:noProof/>
           <w:lang w:eastAsia="fr-CA"/>
         </w:rPr>
         <w:drawing>
-          <wp:anchor distT="0" distB="0" distL="114300" distR="114300" simplePos="0" relativeHeight="251663360" behindDoc="1" locked="0" layoutInCell="1" allowOverlap="1" wp14:anchorId="1D042A87" wp14:editId="43E03457">
+          <wp:anchor distT="0" distB="0" distL="114300" distR="114300" simplePos="0" relativeHeight="251663360" behindDoc="1" locked="0" layoutInCell="1" allowOverlap="1" wp14:anchorId="6068DC26" wp14:editId="31D27792">
             <wp:simplePos x="0" y="0"/>
             <wp:positionH relativeFrom="margin">
               <wp:align>right</wp:align>
@@ -2690,15 +3491,7 @@
             </wp:positionV>
             <wp:extent cx="5951220" cy="3134360"/>
             <wp:effectExtent l="0" t="0" r="0" b="8890"/>
-            <wp:wrapTight wrapText="bothSides">
-              <wp:wrapPolygon edited="0">
-                <wp:start x="0" y="0"/>
-                <wp:lineTo x="0" y="21530"/>
-                <wp:lineTo x="21503" y="21530"/>
-                <wp:lineTo x="21503" y="0"/>
-                <wp:lineTo x="0" y="0"/>
-              </wp:wrapPolygon>
-            </wp:wrapTight>
+            <wp:wrapTopAndBottom/>
             <wp:docPr id="1" name="Image 1"/>
             <wp:cNvGraphicFramePr>
               <a:graphicFrameLocks xmlns:a="http://schemas.openxmlformats.org/drawingml/2006/main" noChangeAspect="1"/>
@@ -2750,10 +3543,12 @@
           </wp:anchor>
         </w:drawing>
       </w:r>
+      <w:proofErr w:type="spellStart"/>
       <w:r>
         <w:t>Classcraft</w:t>
       </w:r>
       <w:bookmarkEnd w:id="3"/>
+      <w:proofErr w:type="spellEnd"/>
     </w:p>
     <w:p>
       <w:pPr>
@@ -2763,11 +3558,19 @@
           <w:rFonts w:cstheme="minorHAnsi"/>
         </w:rPr>
       </w:pPr>
-      <w:r>
-        <w:rPr>
-          <w:rFonts w:cstheme="minorHAnsi"/>
-        </w:rPr>
-        <w:t>Classcraft est un jeu qui aide l’enseignant à motiver ses élèves dans son cours. Comme on peut le voir ci-haut, il fonctionne avec des systèmes de points pour chaque étudiant. En effet, avec les XP qu’ils gagnent par des bons comportements, les élèves ont accès à de nouveaux pouvoirs qui sont utilisables avec l’AP. Avec les HP, ils obtiennent des sentences, etc… Lors de la connexion, on a accès à trois types de compte (parent, étudiant et enseignant), tous avec des accès différents. Par exemple, l’enseignant a accès à ses groupes et il peut gérer qui perd des HP ou gagne des XP, donner une sentence et plus encore. Le compte parent permet de consulter le compte de l’étudiant (donc de son enfant). Finalement, l’étudiant peut utiliser ses points pour des récompenses ou encore subir des conséquences en général.</w:t>
+      <w:proofErr w:type="spellStart"/>
+      <w:r>
+        <w:rPr>
+          <w:rFonts w:cstheme="minorHAnsi"/>
+        </w:rPr>
+        <w:t>Classcraft</w:t>
+      </w:r>
+      <w:proofErr w:type="spellEnd"/>
+      <w:r>
+        <w:rPr>
+          <w:rFonts w:cstheme="minorHAnsi"/>
+        </w:rPr>
+        <w:t xml:space="preserve"> est un jeu qui aide l’enseignant à motiver ses élèves dans son cours. Comme on peut le voir ci-haut, il fonctionne avec des systèmes de points pour chaque étudiant. En effet, avec les XP qu’ils gagnent par des bons comportements, les élèves ont accès à de nouveaux pouvoirs qui sont utilisables avec l’AP. Avec les HP, ils obtiennent des sentences, etc… Lors de la connexion, on a accès à trois types de compte (parent, étudiant et enseignant), tous avec des accès différents. Par exemple, l’enseignant a accès à ses groupes et il peut gérer qui perd des HP ou gagne des XP, donner une sentence et plus encore. Le compte parent permet de consulter le compte de l’étudiant (donc de son enfant). Finalement, l’étudiant peut utiliser ses points pour des récompenses ou encore subir des conséquences en général.</w:t>
       </w:r>
     </w:p>
     <w:p>
@@ -2782,7 +3585,21 @@
         <w:rPr>
           <w:rFonts w:cstheme="minorHAnsi"/>
         </w:rPr>
-        <w:t>Le jeu Classcraft à plusieurs facettes similaires à ce qui est prévu pour notre projet. Celui-ci comporte un système de pointage extrêmement complet et raffiné. Chaqu</w:t>
+        <w:t xml:space="preserve">Le jeu </w:t>
+      </w:r>
+      <w:proofErr w:type="spellStart"/>
+      <w:r>
+        <w:rPr>
+          <w:rFonts w:cstheme="minorHAnsi"/>
+        </w:rPr>
+        <w:t>Classcraft</w:t>
+      </w:r>
+      <w:proofErr w:type="spellEnd"/>
+      <w:r>
+        <w:rPr>
+          <w:rFonts w:cstheme="minorHAnsi"/>
+        </w:rPr>
+        <w:t xml:space="preserve"> à plusieurs facettes similaires à ce qui est prévu pour notre projet. Celui-ci comporte un système de pointage extrêmement complet et raffiné. Chaqu</w:t>
       </w:r>
       <w:r>
         <w:rPr>
@@ -2801,7 +3618,21 @@
           <w:rFonts w:cstheme="minorHAnsi"/>
         </w:rPr>
         <w:lastRenderedPageBreak/>
-        <w:t>l’aspect de gestion de Classcraft qui concorde relativement à ce que l’on vise, mis à part la section parent qui nous ne sera pas utile.</w:t>
+        <w:t xml:space="preserve">l’aspect de gestion de </w:t>
+      </w:r>
+      <w:proofErr w:type="spellStart"/>
+      <w:r>
+        <w:rPr>
+          <w:rFonts w:cstheme="minorHAnsi"/>
+        </w:rPr>
+        <w:t>Classcraft</w:t>
+      </w:r>
+      <w:proofErr w:type="spellEnd"/>
+      <w:r>
+        <w:rPr>
+          <w:rFonts w:cstheme="minorHAnsi"/>
+        </w:rPr>
+        <w:t xml:space="preserve"> qui concorde relativement à ce que l’on vise, mis à part la section parent qui nous ne sera pas utile.</w:t>
       </w:r>
     </w:p>
     <w:p>
@@ -2856,7 +3687,7 @@
           <w:lang w:eastAsia="fr-CA"/>
         </w:rPr>
         <w:drawing>
-          <wp:anchor distT="0" distB="0" distL="114300" distR="114300" simplePos="0" relativeHeight="251664384" behindDoc="1" locked="0" layoutInCell="1" allowOverlap="1" wp14:anchorId="52AFE913" wp14:editId="418D6EF8">
+          <wp:anchor distT="0" distB="0" distL="114300" distR="114300" simplePos="0" relativeHeight="251664384" behindDoc="1" locked="0" layoutInCell="1" allowOverlap="1" wp14:anchorId="7241E6BD" wp14:editId="653DE488">
             <wp:simplePos x="0" y="0"/>
             <wp:positionH relativeFrom="column">
               <wp:posOffset>-350520</wp:posOffset>
@@ -2919,7 +3750,7 @@
           </wp:anchor>
         </w:drawing>
       </w:r>
-      <w:bookmarkStart w:id="4" w:name="_Toc21330127"/>
+      <w:bookmarkStart w:id="4" w:name="_Toc21339312"/>
       <w:r>
         <w:rPr>
           <w:rStyle w:val="Titre2Car"/>
@@ -3073,7 +3904,7 @@
         <w:pStyle w:val="Titre1"/>
         <w:spacing w:line="360" w:lineRule="auto"/>
       </w:pPr>
-      <w:bookmarkStart w:id="5" w:name="_Toc21330128"/>
+      <w:bookmarkStart w:id="5" w:name="_Toc21339313"/>
       <w:r>
         <w:lastRenderedPageBreak/>
         <w:t>Analyse globale</w:t>
@@ -3085,24 +3916,16 @@
         <w:pStyle w:val="Titre2"/>
         <w:spacing w:line="360" w:lineRule="auto"/>
       </w:pPr>
-      <w:bookmarkStart w:id="6" w:name="_Toc21330129"/>
+      <w:bookmarkStart w:id="6" w:name="_Toc21339314"/>
       <w:r>
         <w:t>Description du contexte</w:t>
       </w:r>
       <w:bookmarkEnd w:id="6"/>
     </w:p>
     <w:p>
-      <w:pPr>
-        <w:spacing w:before="100" w:beforeAutospacing="1" w:after="100" w:afterAutospacing="1" w:line="360" w:lineRule="auto"/>
-        <w:contextualSpacing/>
-        <w:outlineLvl w:val="1"/>
-        <w:rPr>
-          <w:rFonts w:cstheme="minorHAnsi"/>
-        </w:rPr>
-      </w:pPr>
-      <w:r>
-        <w:rPr>
-          <w:rFonts w:eastAsia="Times New Roman" w:cstheme="minorHAnsi"/>
+      <w:r>
+        <w:rPr>
+          <w:rFonts w:eastAsia="Times New Roman"/>
           <w:bCs/>
           <w:lang w:eastAsia="fr-CA"/>
         </w:rPr>
@@ -3110,166 +3933,67 @@
       </w:r>
       <w:r>
         <w:rPr>
-          <w:rFonts w:eastAsia="Times New Roman" w:cstheme="minorHAnsi"/>
+          <w:rFonts w:eastAsia="Times New Roman"/>
           <w:bCs/>
           <w:lang w:eastAsia="fr-CA"/>
         </w:rPr>
         <w:t xml:space="preserve">un enjeu majeur de la réussite. En effet, </w:t>
       </w:r>
       <w:r>
-        <w:rPr>
-          <w:rFonts w:cstheme="minorHAnsi"/>
-        </w:rPr>
         <w:t>plusieurs recherches sérieuses en ont fait la démonstration : la réussite scolaire est affaire de capacité et de motivation.</w:t>
       </w:r>
     </w:p>
-    <w:p>
-      <w:pPr>
-        <w:spacing w:before="100" w:beforeAutospacing="1" w:after="100" w:afterAutospacing="1" w:line="360" w:lineRule="auto"/>
-        <w:contextualSpacing/>
-        <w:outlineLvl w:val="1"/>
-        <w:rPr>
-          <w:rFonts w:cstheme="minorHAnsi"/>
-        </w:rPr>
-      </w:pPr>
-    </w:p>
-    <w:p>
-      <w:pPr>
-        <w:spacing w:before="100" w:beforeAutospacing="1" w:after="100" w:afterAutospacing="1" w:line="360" w:lineRule="auto"/>
-        <w:contextualSpacing/>
-        <w:outlineLvl w:val="1"/>
-        <w:rPr>
-          <w:rFonts w:cstheme="minorHAnsi"/>
-        </w:rPr>
-      </w:pPr>
-      <w:r>
-        <w:rPr>
-          <w:rFonts w:cstheme="minorHAnsi"/>
-        </w:rPr>
+    <w:p/>
+    <w:p>
+      <w:r>
         <w:t>Pour l'étudiant, le manque de motivation es</w:t>
       </w:r>
       <w:r>
-        <w:rPr>
-          <w:rFonts w:cstheme="minorHAnsi"/>
-        </w:rPr>
         <w:t>t un vrai handicap qui explique</w:t>
       </w:r>
       <w:r>
-        <w:rPr>
-          <w:rFonts w:cstheme="minorHAnsi"/>
-        </w:rPr>
         <w:t xml:space="preserve"> bien des échecs. Pourtant, la motivation ne vous tombe pas dessus chaque année dès le 1er septembre. Alors comment trouver la motivation et la garder tout au long de l’année ? </w:t>
       </w:r>
     </w:p>
-    <w:p>
-      <w:pPr>
-        <w:spacing w:before="100" w:beforeAutospacing="1" w:after="100" w:afterAutospacing="1" w:line="360" w:lineRule="auto"/>
-        <w:contextualSpacing/>
-        <w:outlineLvl w:val="1"/>
-        <w:rPr>
-          <w:rFonts w:cstheme="minorHAnsi"/>
-        </w:rPr>
-      </w:pPr>
-    </w:p>
-    <w:p>
-      <w:pPr>
-        <w:spacing w:before="100" w:beforeAutospacing="1" w:after="100" w:afterAutospacing="1" w:line="360" w:lineRule="auto"/>
-        <w:contextualSpacing/>
-        <w:outlineLvl w:val="1"/>
-        <w:rPr>
-          <w:rFonts w:cstheme="minorHAnsi"/>
-        </w:rPr>
-      </w:pPr>
-      <w:r>
-        <w:rPr>
-          <w:rFonts w:cstheme="minorHAnsi"/>
-        </w:rPr>
+    <w:p/>
+    <w:p>
+      <w:r>
         <w:t xml:space="preserve">En date d'aujourd'hui, </w:t>
       </w:r>
       <w:r>
-        <w:rPr>
-          <w:rFonts w:cstheme="minorHAnsi"/>
-        </w:rPr>
         <w:t xml:space="preserve">il existe des applications disponibles au primaire et </w:t>
       </w:r>
       <w:r>
-        <w:rPr>
-          <w:rFonts w:cstheme="minorHAnsi"/>
-        </w:rPr>
         <w:t xml:space="preserve">au </w:t>
       </w:r>
       <w:r>
-        <w:rPr>
-          <w:rFonts w:cstheme="minorHAnsi"/>
-        </w:rPr>
         <w:t>secondaire qui ont pour objectif de rendre l'école motivant</w:t>
       </w:r>
       <w:r>
-        <w:rPr>
-          <w:rFonts w:cstheme="minorHAnsi"/>
-        </w:rPr>
         <w:t xml:space="preserve">e et d’améliorer la cohésion des groupes.  Notre but sera de </w:t>
       </w:r>
       <w:r>
-        <w:rPr>
-          <w:rFonts w:cstheme="minorHAnsi"/>
-        </w:rPr>
         <w:t>développer une application</w:t>
       </w:r>
       <w:r>
-        <w:rPr>
-          <w:rFonts w:cstheme="minorHAnsi"/>
-        </w:rPr>
         <w:t xml:space="preserve"> semblable mais pour le niveau collégial.</w:t>
       </w:r>
     </w:p>
-    <w:p>
-      <w:pPr>
-        <w:spacing w:before="100" w:beforeAutospacing="1" w:after="100" w:afterAutospacing="1" w:line="360" w:lineRule="auto"/>
-        <w:contextualSpacing/>
-        <w:outlineLvl w:val="1"/>
-        <w:rPr>
-          <w:rFonts w:cstheme="minorHAnsi"/>
-        </w:rPr>
-      </w:pPr>
-    </w:p>
-    <w:p>
-      <w:pPr>
-        <w:spacing w:before="100" w:beforeAutospacing="1" w:after="100" w:afterAutospacing="1" w:line="360" w:lineRule="auto"/>
-        <w:contextualSpacing/>
-        <w:outlineLvl w:val="1"/>
-        <w:rPr>
-          <w:rFonts w:cstheme="minorHAnsi"/>
-        </w:rPr>
-      </w:pPr>
-      <w:r>
-        <w:rPr>
-          <w:rFonts w:cstheme="minorHAnsi"/>
-        </w:rPr>
+    <w:p/>
+    <w:p>
+      <w:r>
         <w:t>Le projet Marvel est une sorte de système de gestion de l</w:t>
       </w:r>
       <w:r>
-        <w:rPr>
-          <w:rFonts w:cstheme="minorHAnsi"/>
-        </w:rPr>
         <w:t>a motivation. Il a été réfléchi</w:t>
       </w:r>
       <w:r>
-        <w:rPr>
-          <w:rFonts w:cstheme="minorHAnsi"/>
-        </w:rPr>
         <w:t xml:space="preserve"> par l'ensemble des professeurs du département d'informatique </w:t>
       </w:r>
       <w:r>
-        <w:rPr>
-          <w:rFonts w:cstheme="minorHAnsi"/>
-        </w:rPr>
         <w:t>du C</w:t>
       </w:r>
       <w:r>
-        <w:rPr>
-          <w:rFonts w:cstheme="minorHAnsi"/>
-        </w:rPr>
         <w:t xml:space="preserve">égep de Jonquière. </w:t>
       </w:r>
     </w:p>
@@ -3278,33 +4002,24 @@
         <w:pStyle w:val="Titre3"/>
         <w:spacing w:line="360" w:lineRule="auto"/>
       </w:pPr>
+      <w:bookmarkStart w:id="7" w:name="_Toc21339315"/>
       <w:r>
         <w:t>Objectif du projet</w:t>
       </w:r>
+      <w:bookmarkEnd w:id="7"/>
     </w:p>
     <w:p>
       <w:pPr>
         <w:pStyle w:val="Paragraphedeliste"/>
         <w:numPr>
           <w:ilvl w:val="0"/>
-          <w:numId w:val="6"/>
+          <w:numId w:val="16"/>
         </w:numPr>
-        <w:spacing w:before="100" w:beforeAutospacing="1" w:after="100" w:afterAutospacing="1" w:line="360" w:lineRule="auto"/>
-        <w:outlineLvl w:val="1"/>
-        <w:rPr>
-          <w:rFonts w:cstheme="minorHAnsi"/>
-        </w:rPr>
-      </w:pPr>
-      <w:r>
-        <w:rPr>
-          <w:rFonts w:cstheme="minorHAnsi"/>
-        </w:rPr>
+      </w:pPr>
+      <w:r>
         <w:t>Améliorer la moti</w:t>
       </w:r>
       <w:r>
-        <w:rPr>
-          <w:rFonts w:cstheme="minorHAnsi"/>
-        </w:rPr>
         <w:t>vation des élèves au collégial</w:t>
       </w:r>
     </w:p>
@@ -3313,18 +4028,10 @@
         <w:pStyle w:val="Paragraphedeliste"/>
         <w:numPr>
           <w:ilvl w:val="0"/>
-          <w:numId w:val="6"/>
+          <w:numId w:val="16"/>
         </w:numPr>
-        <w:spacing w:before="100" w:beforeAutospacing="1" w:after="100" w:afterAutospacing="1" w:line="360" w:lineRule="auto"/>
-        <w:outlineLvl w:val="1"/>
-        <w:rPr>
-          <w:rFonts w:cstheme="minorHAnsi"/>
-        </w:rPr>
-      </w:pPr>
-      <w:r>
-        <w:rPr>
-          <w:rFonts w:cstheme="minorHAnsi"/>
-        </w:rPr>
+      </w:pPr>
+      <w:r>
         <w:t>Développer un système de gestion de la motivation</w:t>
       </w:r>
     </w:p>
@@ -3333,18 +4040,10 @@
         <w:pStyle w:val="Paragraphedeliste"/>
         <w:numPr>
           <w:ilvl w:val="0"/>
-          <w:numId w:val="6"/>
+          <w:numId w:val="16"/>
         </w:numPr>
-        <w:spacing w:before="100" w:beforeAutospacing="1" w:after="100" w:afterAutospacing="1" w:line="360" w:lineRule="auto"/>
-        <w:outlineLvl w:val="1"/>
-        <w:rPr>
-          <w:rFonts w:cstheme="minorHAnsi"/>
-        </w:rPr>
-      </w:pPr>
-      <w:r>
-        <w:rPr>
-          <w:rFonts w:cstheme="minorHAnsi"/>
-        </w:rPr>
+      </w:pPr>
+      <w:r>
         <w:t>Moderniser le cégep</w:t>
       </w:r>
     </w:p>
@@ -3353,6 +4052,7 @@
         <w:pStyle w:val="Titre3"/>
         <w:spacing w:line="360" w:lineRule="auto"/>
       </w:pPr>
+      <w:bookmarkStart w:id="8" w:name="_Toc21339316"/>
       <w:r>
         <w:t>S</w:t>
       </w:r>
@@ -3362,21 +4062,25 @@
       <w:r>
         <w:t>nario</w:t>
       </w:r>
-    </w:p>
-    <w:p>
-      <w:pPr>
-        <w:tabs>
-          <w:tab w:val="left" w:pos="1370"/>
-        </w:tabs>
-        <w:spacing w:before="100" w:beforeAutospacing="1" w:after="100" w:afterAutospacing="1" w:line="360" w:lineRule="auto"/>
-        <w:outlineLvl w:val="1"/>
+      <w:bookmarkEnd w:id="8"/>
+    </w:p>
+    <w:p>
+      <w:pPr>
         <w:rPr>
           <w:rFonts w:cstheme="minorHAnsi"/>
           <w:b/>
         </w:rPr>
       </w:pPr>
       <w:r>
-        <w:t>Pour bien comprendre le projet, un scénario simplifié est décrit ci-dessous</w:t>
+        <w:t xml:space="preserve">Pour bien comprendre le projet, un scénario simplifié </w:t>
+      </w:r>
+      <w:proofErr w:type="gramStart"/>
+      <w:r>
+        <w:t>est</w:t>
+      </w:r>
+      <w:proofErr w:type="gramEnd"/>
+      <w:r>
+        <w:t xml:space="preserve"> décrit ci-dessous</w:t>
       </w:r>
       <w:r>
         <w:t xml:space="preserve"> </w:t>
@@ -3390,10 +4094,8 @@
         <w:pStyle w:val="Paragraphedeliste"/>
         <w:numPr>
           <w:ilvl w:val="0"/>
-          <w:numId w:val="8"/>
+          <w:numId w:val="17"/>
         </w:numPr>
-        <w:spacing w:before="100" w:beforeAutospacing="1" w:after="100" w:afterAutospacing="1" w:line="360" w:lineRule="auto"/>
-        <w:outlineLvl w:val="1"/>
         <w:rPr>
           <w:rFonts w:cstheme="minorHAnsi"/>
         </w:rPr>
@@ -3428,10 +4130,8 @@
         <w:pStyle w:val="Paragraphedeliste"/>
         <w:numPr>
           <w:ilvl w:val="0"/>
-          <w:numId w:val="8"/>
+          <w:numId w:val="17"/>
         </w:numPr>
-        <w:spacing w:before="100" w:beforeAutospacing="1" w:after="100" w:afterAutospacing="1" w:line="360" w:lineRule="auto"/>
-        <w:outlineLvl w:val="1"/>
         <w:rPr>
           <w:rFonts w:cstheme="minorHAnsi"/>
         </w:rPr>
@@ -3478,10 +4178,8 @@
         <w:pStyle w:val="Paragraphedeliste"/>
         <w:numPr>
           <w:ilvl w:val="0"/>
-          <w:numId w:val="8"/>
+          <w:numId w:val="17"/>
         </w:numPr>
-        <w:spacing w:before="100" w:beforeAutospacing="1" w:after="100" w:afterAutospacing="1" w:line="360" w:lineRule="auto"/>
-        <w:outlineLvl w:val="1"/>
         <w:rPr>
           <w:rFonts w:cstheme="minorHAnsi"/>
         </w:rPr>
@@ -3522,10 +4220,8 @@
         <w:pStyle w:val="Paragraphedeliste"/>
         <w:numPr>
           <w:ilvl w:val="0"/>
-          <w:numId w:val="8"/>
+          <w:numId w:val="17"/>
         </w:numPr>
-        <w:spacing w:before="100" w:beforeAutospacing="1" w:after="100" w:afterAutospacing="1" w:line="360" w:lineRule="auto"/>
-        <w:outlineLvl w:val="1"/>
         <w:rPr>
           <w:rFonts w:cstheme="minorHAnsi"/>
         </w:rPr>
@@ -3602,10 +4298,8 @@
         <w:pStyle w:val="Paragraphedeliste"/>
         <w:numPr>
           <w:ilvl w:val="0"/>
-          <w:numId w:val="8"/>
+          <w:numId w:val="17"/>
         </w:numPr>
-        <w:spacing w:before="100" w:beforeAutospacing="1" w:after="100" w:afterAutospacing="1" w:line="360" w:lineRule="auto"/>
-        <w:outlineLvl w:val="1"/>
         <w:rPr>
           <w:rFonts w:cstheme="minorHAnsi"/>
         </w:rPr>
@@ -3658,19 +4352,16 @@
         <w:pStyle w:val="Paragraphedeliste"/>
         <w:numPr>
           <w:ilvl w:val="0"/>
-          <w:numId w:val="8"/>
+          <w:numId w:val="17"/>
         </w:numPr>
-        <w:spacing w:before="100" w:beforeAutospacing="1" w:after="100" w:afterAutospacing="1" w:line="360" w:lineRule="auto"/>
-        <w:outlineLvl w:val="1"/>
-        <w:rPr>
-          <w:rFonts w:cstheme="minorHAnsi"/>
-        </w:rPr>
-      </w:pPr>
-      <w:r>
-        <w:rPr>
-          <w:rFonts w:cstheme="minorHAnsi"/>
-        </w:rPr>
-        <w:lastRenderedPageBreak/>
+        <w:rPr>
+          <w:rFonts w:cstheme="minorHAnsi"/>
+        </w:rPr>
+      </w:pPr>
+      <w:r>
+        <w:rPr>
+          <w:rFonts w:cstheme="minorHAnsi"/>
+        </w:rPr>
         <w:t>Il pourra aussi mettre de l'argent dans le compte de son cour</w:t>
       </w:r>
       <w:r>
@@ -3697,10 +4388,8 @@
         <w:pStyle w:val="Paragraphedeliste"/>
         <w:numPr>
           <w:ilvl w:val="0"/>
-          <w:numId w:val="8"/>
+          <w:numId w:val="17"/>
         </w:numPr>
-        <w:spacing w:before="100" w:beforeAutospacing="1" w:after="100" w:afterAutospacing="1" w:line="360" w:lineRule="auto"/>
-        <w:outlineLvl w:val="1"/>
         <w:rPr>
           <w:rFonts w:cstheme="minorHAnsi"/>
         </w:rPr>
@@ -3739,13 +4428,27 @@
         <w:rPr>
           <w:rFonts w:cstheme="minorHAnsi"/>
         </w:rPr>
-        <w:t>pour son avatar ainsi que des loo</w:t>
-      </w:r>
-      <w:r>
-        <w:rPr>
-          <w:rFonts w:cstheme="minorHAnsi"/>
-        </w:rPr>
-        <w:t>t box</w:t>
+        <w:t xml:space="preserve">pour son avatar ainsi que des </w:t>
+      </w:r>
+      <w:proofErr w:type="spellStart"/>
+      <w:r>
+        <w:rPr>
+          <w:rFonts w:cstheme="minorHAnsi"/>
+        </w:rPr>
+        <w:t>loo</w:t>
+      </w:r>
+      <w:r>
+        <w:rPr>
+          <w:rFonts w:cstheme="minorHAnsi"/>
+        </w:rPr>
+        <w:t>t</w:t>
+      </w:r>
+      <w:proofErr w:type="spellEnd"/>
+      <w:r>
+        <w:rPr>
+          <w:rFonts w:cstheme="minorHAnsi"/>
+        </w:rPr>
+        <w:t xml:space="preserve"> box</w:t>
       </w:r>
       <w:r>
         <w:rPr>
@@ -3765,10 +4468,8 @@
         <w:pStyle w:val="Paragraphedeliste"/>
         <w:numPr>
           <w:ilvl w:val="0"/>
-          <w:numId w:val="8"/>
+          <w:numId w:val="17"/>
         </w:numPr>
-        <w:spacing w:before="100" w:beforeAutospacing="1" w:after="100" w:afterAutospacing="1" w:line="360" w:lineRule="auto"/>
-        <w:outlineLvl w:val="1"/>
         <w:rPr>
           <w:rFonts w:cstheme="minorHAnsi"/>
         </w:rPr>
@@ -3809,10 +4510,8 @@
         <w:pStyle w:val="Paragraphedeliste"/>
         <w:numPr>
           <w:ilvl w:val="0"/>
-          <w:numId w:val="8"/>
+          <w:numId w:val="17"/>
         </w:numPr>
-        <w:spacing w:before="100" w:beforeAutospacing="1" w:after="100" w:afterAutospacing="1" w:line="360" w:lineRule="auto"/>
-        <w:outlineLvl w:val="1"/>
         <w:rPr>
           <w:rFonts w:cstheme="minorHAnsi"/>
         </w:rPr>
@@ -3901,10 +4600,8 @@
         <w:pStyle w:val="Paragraphedeliste"/>
         <w:numPr>
           <w:ilvl w:val="0"/>
-          <w:numId w:val="8"/>
+          <w:numId w:val="17"/>
         </w:numPr>
-        <w:spacing w:before="100" w:beforeAutospacing="1" w:after="100" w:afterAutospacing="1" w:line="360" w:lineRule="auto"/>
-        <w:outlineLvl w:val="1"/>
         <w:rPr>
           <w:rFonts w:cstheme="minorHAnsi"/>
         </w:rPr>
@@ -3957,18 +4654,17 @@
         <w:pStyle w:val="Paragraphedeliste"/>
         <w:numPr>
           <w:ilvl w:val="0"/>
-          <w:numId w:val="8"/>
+          <w:numId w:val="17"/>
         </w:numPr>
-        <w:spacing w:before="100" w:beforeAutospacing="1" w:after="100" w:afterAutospacing="1" w:line="360" w:lineRule="auto"/>
-        <w:outlineLvl w:val="1"/>
-        <w:rPr>
-          <w:rFonts w:cstheme="minorHAnsi"/>
-        </w:rPr>
-      </w:pPr>
-      <w:r>
-        <w:rPr>
-          <w:rFonts w:cstheme="minorHAnsi"/>
-        </w:rPr>
+        <w:rPr>
+          <w:rFonts w:cstheme="minorHAnsi"/>
+        </w:rPr>
+      </w:pPr>
+      <w:r>
+        <w:rPr>
+          <w:rFonts w:cstheme="minorHAnsi"/>
+        </w:rPr>
+        <w:lastRenderedPageBreak/>
         <w:t>L'administrateur aura la responsabilité de gérer</w:t>
       </w:r>
       <w:r>
@@ -4001,6 +4697,7 @@
         <w:pStyle w:val="Titre3"/>
         <w:spacing w:line="360" w:lineRule="auto"/>
       </w:pPr>
+      <w:bookmarkStart w:id="9" w:name="_Toc21339317"/>
       <w:r>
         <w:t>Technologie</w:t>
       </w:r>
@@ -4016,6 +4713,7 @@
       <w:r>
         <w:t xml:space="preserve"> :</w:t>
       </w:r>
+      <w:bookmarkEnd w:id="9"/>
     </w:p>
     <w:p>
       <w:pPr>
@@ -4184,16 +4882,13 @@
         <w:pStyle w:val="Titre2"/>
         <w:spacing w:line="360" w:lineRule="auto"/>
       </w:pPr>
-      <w:bookmarkStart w:id="7" w:name="_Toc21330130"/>
+      <w:bookmarkStart w:id="10" w:name="_Toc21339318"/>
       <w:r>
         <w:t>Description des acteurs</w:t>
       </w:r>
-      <w:bookmarkEnd w:id="7"/>
-    </w:p>
-    <w:p>
-      <w:pPr>
-        <w:spacing w:line="360" w:lineRule="auto"/>
-      </w:pPr>
+      <w:bookmarkEnd w:id="10"/>
+    </w:p>
+    <w:p>
       <w:r>
         <w:t>Voici la description des acteurs qui joueront un rôle dans le projet M.A.R.V.E.L.</w:t>
       </w:r>
@@ -4215,8 +4910,6 @@
           </w:tcPr>
           <w:p>
             <w:pPr>
-              <w:spacing w:line="360" w:lineRule="auto"/>
-              <w:jc w:val="center"/>
               <w:rPr>
                 <w:b/>
               </w:rPr>
@@ -4235,8 +4928,6 @@
           </w:tcPr>
           <w:p>
             <w:pPr>
-              <w:spacing w:line="360" w:lineRule="auto"/>
-              <w:jc w:val="center"/>
               <w:rPr>
                 <w:b/>
               </w:rPr>
@@ -4257,8 +4948,6 @@
           </w:tcPr>
           <w:p>
             <w:pPr>
-              <w:spacing w:line="360" w:lineRule="auto"/>
-              <w:jc w:val="center"/>
               <w:rPr>
                 <w:b/>
               </w:rPr>
@@ -4276,9 +4965,6 @@
             <w:tcW w:w="4315" w:type="dxa"/>
           </w:tcPr>
           <w:p>
-            <w:pPr>
-              <w:spacing w:line="360" w:lineRule="auto"/>
-            </w:pPr>
             <w:r>
               <w:t>Étudiant au niveau collégial qui sera amené à utiliser l'application si le professeur l'utilise</w:t>
             </w:r>
@@ -4292,8 +4978,6 @@
           </w:tcPr>
           <w:p>
             <w:pPr>
-              <w:spacing w:line="360" w:lineRule="auto"/>
-              <w:jc w:val="center"/>
               <w:rPr>
                 <w:b/>
               </w:rPr>
@@ -4311,9 +4995,6 @@
             <w:tcW w:w="4315" w:type="dxa"/>
           </w:tcPr>
           <w:p>
-            <w:pPr>
-              <w:spacing w:line="360" w:lineRule="auto"/>
-            </w:pPr>
             <w:r>
               <w:t xml:space="preserve">Professeur au Cégep </w:t>
             </w:r>
@@ -4336,8 +5017,6 @@
           </w:tcPr>
           <w:p>
             <w:pPr>
-              <w:spacing w:line="360" w:lineRule="auto"/>
-              <w:jc w:val="center"/>
               <w:rPr>
                 <w:b/>
               </w:rPr>
@@ -4346,7 +5025,6 @@
               <w:rPr>
                 <w:b/>
               </w:rPr>
-              <w:lastRenderedPageBreak/>
               <w:t>Administrateur</w:t>
             </w:r>
           </w:p>
@@ -4356,9 +5034,6 @@
             <w:tcW w:w="4315" w:type="dxa"/>
           </w:tcPr>
           <w:p>
-            <w:pPr>
-              <w:spacing w:line="360" w:lineRule="auto"/>
-            </w:pPr>
             <w:r>
               <w:t>Administrateur de l'application, celui-ci gère le système et veille à ce que l'applic</w:t>
             </w:r>
@@ -4375,8 +5050,6 @@
           </w:tcPr>
           <w:p>
             <w:pPr>
-              <w:spacing w:line="360" w:lineRule="auto"/>
-              <w:jc w:val="center"/>
               <w:rPr>
                 <w:b/>
               </w:rPr>
@@ -4394,9 +5067,6 @@
             <w:tcW w:w="4315" w:type="dxa"/>
           </w:tcPr>
           <w:p>
-            <w:pPr>
-              <w:spacing w:line="360" w:lineRule="auto"/>
-            </w:pPr>
             <w:r>
               <w:t>Le gestionnaire de</w:t>
             </w:r>
@@ -4425,8 +5095,6 @@
           </w:tcPr>
           <w:p>
             <w:pPr>
-              <w:spacing w:line="360" w:lineRule="auto"/>
-              <w:jc w:val="center"/>
               <w:rPr>
                 <w:b/>
               </w:rPr>
@@ -4444,9 +5112,6 @@
             <w:tcW w:w="4315" w:type="dxa"/>
           </w:tcPr>
           <w:p>
-            <w:pPr>
-              <w:spacing w:line="360" w:lineRule="auto"/>
-            </w:pPr>
             <w:r>
               <w:t>Le responsable du département</w:t>
             </w:r>
@@ -4466,8 +5131,6 @@
           </w:tcPr>
           <w:p>
             <w:pPr>
-              <w:spacing w:line="360" w:lineRule="auto"/>
-              <w:jc w:val="center"/>
               <w:rPr>
                 <w:b/>
               </w:rPr>
@@ -4485,9 +5148,6 @@
             <w:tcW w:w="4315" w:type="dxa"/>
           </w:tcPr>
           <w:p>
-            <w:pPr>
-              <w:spacing w:line="360" w:lineRule="auto"/>
-            </w:pPr>
             <w:r>
               <w:t>Les cégep qui mettront l'application disponible pour les étudiants</w:t>
             </w:r>
@@ -4501,8 +5161,6 @@
           </w:tcPr>
           <w:p>
             <w:pPr>
-              <w:spacing w:line="360" w:lineRule="auto"/>
-              <w:jc w:val="center"/>
               <w:rPr>
                 <w:b/>
               </w:rPr>
@@ -4520,9 +5178,6 @@
             <w:tcW w:w="4315" w:type="dxa"/>
           </w:tcPr>
           <w:p>
-            <w:pPr>
-              <w:spacing w:line="360" w:lineRule="auto"/>
-            </w:pPr>
             <w:r>
               <w:t>Utilisateur non connecté</w:t>
             </w:r>
@@ -4542,8 +5197,6 @@
           </w:tcPr>
           <w:p>
             <w:pPr>
-              <w:spacing w:line="360" w:lineRule="auto"/>
-              <w:jc w:val="center"/>
               <w:rPr>
                 <w:b/>
               </w:rPr>
@@ -4561,9 +5214,6 @@
             <w:tcW w:w="4315" w:type="dxa"/>
           </w:tcPr>
           <w:p>
-            <w:pPr>
-              <w:spacing w:line="360" w:lineRule="auto"/>
-            </w:pPr>
             <w:r>
               <w:t>Les services pédagogique du Cégep auront</w:t>
             </w:r>
@@ -4602,7 +5252,7 @@
         <w:pStyle w:val="Titre2"/>
         <w:spacing w:line="360" w:lineRule="auto"/>
       </w:pPr>
-      <w:bookmarkStart w:id="8" w:name="_Toc21330131"/>
+      <w:bookmarkStart w:id="11" w:name="_Toc21339319"/>
       <w:r>
         <w:lastRenderedPageBreak/>
         <w:t>Diagramme</w:t>
@@ -4613,7 +5263,7 @@
       <w:r>
         <w:t xml:space="preserve"> de contexte</w:t>
       </w:r>
-      <w:bookmarkEnd w:id="8"/>
+      <w:bookmarkEnd w:id="11"/>
     </w:p>
     <w:p>
       <w:pPr>
@@ -4624,56 +5274,8 @@
           <w:noProof/>
           <w:lang w:eastAsia="fr-CA"/>
         </w:rPr>
-        <w:lastRenderedPageBreak/>
         <w:drawing>
-          <wp:inline distT="0" distB="0" distL="0" distR="0">
-            <wp:extent cx="4152900" cy="4141844"/>
-            <wp:effectExtent l="0" t="0" r="0" b="0"/>
-            <wp:docPr id="4" name="Image 4"/>
-            <wp:cNvGraphicFramePr>
-              <a:graphicFrameLocks xmlns:a="http://schemas.openxmlformats.org/drawingml/2006/main" noChangeAspect="1"/>
-            </wp:cNvGraphicFramePr>
-            <a:graphic xmlns:a="http://schemas.openxmlformats.org/drawingml/2006/main">
-              <a:graphicData uri="http://schemas.openxmlformats.org/drawingml/2006/picture">
-                <pic:pic xmlns:pic="http://schemas.openxmlformats.org/drawingml/2006/picture">
-                  <pic:nvPicPr>
-                    <pic:cNvPr id="4" name="AccueilProfesseur.PNG"/>
-                    <pic:cNvPicPr/>
-                  </pic:nvPicPr>
-                  <pic:blipFill>
-                    <a:blip r:embed="rId10">
-                      <a:extLst>
-                        <a:ext uri="{28A0092B-C50C-407E-A947-70E740481C1C}">
-                          <a14:useLocalDpi xmlns:a14="http://schemas.microsoft.com/office/drawing/2010/main" val="0"/>
-                        </a:ext>
-                      </a:extLst>
-                    </a:blip>
-                    <a:stretch>
-                      <a:fillRect/>
-                    </a:stretch>
-                  </pic:blipFill>
-                  <pic:spPr>
-                    <a:xfrm>
-                      <a:off x="0" y="0"/>
-                      <a:ext cx="4165311" cy="4154222"/>
-                    </a:xfrm>
-                    <a:prstGeom prst="rect">
-                      <a:avLst/>
-                    </a:prstGeom>
-                  </pic:spPr>
-                </pic:pic>
-              </a:graphicData>
-            </a:graphic>
-          </wp:inline>
-        </w:drawing>
-      </w:r>
-      <w:r>
-        <w:rPr>
-          <w:noProof/>
-          <w:lang w:eastAsia="fr-CA"/>
-        </w:rPr>
-        <w:drawing>
-          <wp:inline distT="0" distB="0" distL="0" distR="0">
+          <wp:inline distT="0" distB="0" distL="0" distR="0" wp14:anchorId="127529A0" wp14:editId="33CA8809">
             <wp:extent cx="3375660" cy="1814755"/>
             <wp:effectExtent l="0" t="0" r="0" b="0"/>
             <wp:docPr id="5" name="Image 5"/>
@@ -4688,7 +5290,7 @@
                     <pic:cNvPicPr/>
                   </pic:nvPicPr>
                   <pic:blipFill>
-                    <a:blip r:embed="rId11">
+                    <a:blip r:embed="rId10">
                       <a:extLst>
                         <a:ext uri="{28A0092B-C50C-407E-A947-70E740481C1C}">
                           <a14:useLocalDpi xmlns:a14="http://schemas.microsoft.com/office/drawing/2010/main" val="0"/>
@@ -4720,7 +5322,7 @@
           <w:lang w:eastAsia="fr-CA"/>
         </w:rPr>
         <w:drawing>
-          <wp:inline distT="0" distB="0" distL="0" distR="0">
+          <wp:inline distT="0" distB="0" distL="0" distR="0" wp14:anchorId="7BD1A1D9" wp14:editId="343B0735">
             <wp:extent cx="3208020" cy="4902580"/>
             <wp:effectExtent l="0" t="0" r="0" b="0"/>
             <wp:docPr id="6" name="Image 6"/>
@@ -4735,7 +5337,7 @@
                     <pic:cNvPicPr/>
                   </pic:nvPicPr>
                   <pic:blipFill>
-                    <a:blip r:embed="rId12">
+                    <a:blip r:embed="rId11">
                       <a:extLst>
                         <a:ext uri="{28A0092B-C50C-407E-A947-70E740481C1C}">
                           <a14:useLocalDpi xmlns:a14="http://schemas.microsoft.com/office/drawing/2010/main" val="0"/>
@@ -4766,9 +5368,8 @@
           <w:noProof/>
           <w:lang w:eastAsia="fr-CA"/>
         </w:rPr>
-        <w:lastRenderedPageBreak/>
         <w:drawing>
-          <wp:inline distT="0" distB="0" distL="0" distR="0">
+          <wp:inline distT="0" distB="0" distL="0" distR="0" wp14:anchorId="57903C04" wp14:editId="535B5565">
             <wp:extent cx="3528060" cy="2186570"/>
             <wp:effectExtent l="0" t="0" r="0" b="4445"/>
             <wp:docPr id="7" name="Image 7"/>
@@ -4783,7 +5384,7 @@
                     <pic:cNvPicPr/>
                   </pic:nvPicPr>
                   <pic:blipFill>
-                    <a:blip r:embed="rId13">
+                    <a:blip r:embed="rId12">
                       <a:extLst>
                         <a:ext uri="{28A0092B-C50C-407E-A947-70E740481C1C}">
                           <a14:useLocalDpi xmlns:a14="http://schemas.microsoft.com/office/drawing/2010/main" val="0"/>
@@ -4814,8 +5415,9 @@
           <w:noProof/>
           <w:lang w:eastAsia="fr-CA"/>
         </w:rPr>
+        <w:lastRenderedPageBreak/>
         <w:drawing>
-          <wp:inline distT="0" distB="0" distL="0" distR="0">
+          <wp:inline distT="0" distB="0" distL="0" distR="0" wp14:anchorId="71E7EBC4" wp14:editId="694CA381">
             <wp:extent cx="5437323" cy="3025140"/>
             <wp:effectExtent l="0" t="0" r="0" b="3810"/>
             <wp:docPr id="8" name="Image 8"/>
@@ -4830,7 +5432,7 @@
                     <pic:cNvPicPr/>
                   </pic:nvPicPr>
                   <pic:blipFill>
-                    <a:blip r:embed="rId14">
+                    <a:blip r:embed="rId13">
                       <a:extLst>
                         <a:ext uri="{28A0092B-C50C-407E-A947-70E740481C1C}">
                           <a14:useLocalDpi xmlns:a14="http://schemas.microsoft.com/office/drawing/2010/main" val="0"/>
@@ -4862,7 +5464,7 @@
           <w:lang w:eastAsia="fr-CA"/>
         </w:rPr>
         <w:drawing>
-          <wp:inline distT="0" distB="0" distL="0" distR="0">
+          <wp:inline distT="0" distB="0" distL="0" distR="0" wp14:anchorId="3C297BE2" wp14:editId="1E8255C9">
             <wp:extent cx="5486400" cy="3005455"/>
             <wp:effectExtent l="0" t="0" r="0" b="4445"/>
             <wp:docPr id="9" name="Image 9"/>
@@ -4877,7 +5479,7 @@
                     <pic:cNvPicPr/>
                   </pic:nvPicPr>
                   <pic:blipFill>
-                    <a:blip r:embed="rId15">
+                    <a:blip r:embed="rId14">
                       <a:extLst>
                         <a:ext uri="{28A0092B-C50C-407E-A947-70E740481C1C}">
                           <a14:useLocalDpi xmlns:a14="http://schemas.microsoft.com/office/drawing/2010/main" val="0"/>
@@ -4910,7 +5512,7 @@
         </w:rPr>
         <w:lastRenderedPageBreak/>
         <w:drawing>
-          <wp:inline distT="0" distB="0" distL="0" distR="0">
+          <wp:inline distT="0" distB="0" distL="0" distR="0" wp14:anchorId="0921BAD8" wp14:editId="6E099422">
             <wp:extent cx="5486400" cy="3162300"/>
             <wp:effectExtent l="0" t="0" r="0" b="0"/>
             <wp:docPr id="10" name="Image 10"/>
@@ -4925,7 +5527,7 @@
                     <pic:cNvPicPr/>
                   </pic:nvPicPr>
                   <pic:blipFill>
-                    <a:blip r:embed="rId16">
+                    <a:blip r:embed="rId15">
                       <a:extLst>
                         <a:ext uri="{28A0092B-C50C-407E-A947-70E740481C1C}">
                           <a14:useLocalDpi xmlns:a14="http://schemas.microsoft.com/office/drawing/2010/main" val="0"/>
@@ -4957,7 +5559,7 @@
           <w:lang w:eastAsia="fr-CA"/>
         </w:rPr>
         <w:drawing>
-          <wp:inline distT="0" distB="0" distL="0" distR="0">
+          <wp:inline distT="0" distB="0" distL="0" distR="0" wp14:anchorId="0084C7E1" wp14:editId="00F4A908">
             <wp:extent cx="5486400" cy="3854450"/>
             <wp:effectExtent l="0" t="0" r="0" b="0"/>
             <wp:docPr id="11" name="Image 11"/>
@@ -4972,7 +5574,7 @@
                     <pic:cNvPicPr/>
                   </pic:nvPicPr>
                   <pic:blipFill>
-                    <a:blip r:embed="rId17">
+                    <a:blip r:embed="rId16">
                       <a:extLst>
                         <a:ext uri="{28A0092B-C50C-407E-A947-70E740481C1C}">
                           <a14:useLocalDpi xmlns:a14="http://schemas.microsoft.com/office/drawing/2010/main" val="0"/>
@@ -5005,7 +5607,7 @@
         </w:rPr>
         <w:lastRenderedPageBreak/>
         <w:drawing>
-          <wp:inline distT="0" distB="0" distL="0" distR="0">
+          <wp:inline distT="0" distB="0" distL="0" distR="0" wp14:anchorId="4505446A" wp14:editId="761E77CC">
             <wp:extent cx="5486400" cy="4057650"/>
             <wp:effectExtent l="0" t="0" r="0" b="0"/>
             <wp:docPr id="12" name="Image 12"/>
@@ -5020,7 +5622,7 @@
                     <pic:cNvPicPr/>
                   </pic:nvPicPr>
                   <pic:blipFill>
-                    <a:blip r:embed="rId18">
+                    <a:blip r:embed="rId17">
                       <a:extLst>
                         <a:ext uri="{28A0092B-C50C-407E-A947-70E740481C1C}">
                           <a14:useLocalDpi xmlns:a14="http://schemas.microsoft.com/office/drawing/2010/main" val="0"/>
@@ -5052,7 +5654,7 @@
           <w:lang w:eastAsia="fr-CA"/>
         </w:rPr>
         <w:drawing>
-          <wp:inline distT="0" distB="0" distL="0" distR="0">
+          <wp:inline distT="0" distB="0" distL="0" distR="0" wp14:anchorId="09E6C42D" wp14:editId="75009796">
             <wp:extent cx="5486400" cy="3891915"/>
             <wp:effectExtent l="0" t="0" r="0" b="0"/>
             <wp:docPr id="13" name="Image 13"/>
@@ -5067,7 +5669,7 @@
                     <pic:cNvPicPr/>
                   </pic:nvPicPr>
                   <pic:blipFill>
-                    <a:blip r:embed="rId19">
+                    <a:blip r:embed="rId18">
                       <a:extLst>
                         <a:ext uri="{28A0092B-C50C-407E-A947-70E740481C1C}">
                           <a14:useLocalDpi xmlns:a14="http://schemas.microsoft.com/office/drawing/2010/main" val="0"/>
@@ -5099,30 +5701,26 @@
         <w:pStyle w:val="Titre2"/>
         <w:spacing w:line="360" w:lineRule="auto"/>
       </w:pPr>
-      <w:r>
-        <w:lastRenderedPageBreak/>
+      <w:bookmarkStart w:id="12" w:name="_Toc21339320"/>
+      <w:r>
         <w:t>Diagrammes de séquences</w:t>
       </w:r>
-    </w:p>
-    <w:p>
-      <w:pPr>
-        <w:pStyle w:val="Titre3"/>
-      </w:pPr>
+      <w:bookmarkEnd w:id="12"/>
+    </w:p>
+    <w:p>
       <w:r>
         <w:t>Achat d’une récompense</w:t>
       </w:r>
     </w:p>
     <w:p>
-      <w:pPr>
-        <w:spacing w:line="360" w:lineRule="auto"/>
-      </w:pPr>
       <w:r>
         <w:rPr>
           <w:noProof/>
           <w:lang w:eastAsia="fr-CA"/>
         </w:rPr>
+        <w:lastRenderedPageBreak/>
         <w:drawing>
-          <wp:inline distT="0" distB="0" distL="0" distR="0">
+          <wp:inline distT="0" distB="0" distL="0" distR="0" wp14:anchorId="32C439E6" wp14:editId="2CEDEF51">
             <wp:extent cx="5486400" cy="4167505"/>
             <wp:effectExtent l="0" t="0" r="0" b="4445"/>
             <wp:docPr id="14" name="Image 14"/>
@@ -5137,7 +5735,7 @@
                     <pic:cNvPicPr/>
                   </pic:nvPicPr>
                   <pic:blipFill>
-                    <a:blip r:embed="rId20">
+                    <a:blip r:embed="rId19">
                       <a:extLst>
                         <a:ext uri="{28A0092B-C50C-407E-A947-70E740481C1C}">
                           <a14:useLocalDpi xmlns:a14="http://schemas.microsoft.com/office/drawing/2010/main" val="0"/>
@@ -5165,25 +5763,18 @@
       </w:r>
     </w:p>
     <w:p>
-      <w:pPr>
-        <w:pStyle w:val="Titre3"/>
-      </w:pPr>
-      <w:r>
-        <w:lastRenderedPageBreak/>
+      <w:r>
         <w:t>Ajouter/Créer une récompense</w:t>
       </w:r>
     </w:p>
     <w:p>
-      <w:pPr>
-        <w:pStyle w:val="Titre3"/>
-      </w:pPr>
       <w:r>
         <w:rPr>
           <w:noProof/>
           <w:lang w:eastAsia="fr-CA"/>
         </w:rPr>
         <w:drawing>
-          <wp:inline distT="0" distB="0" distL="0" distR="0">
+          <wp:inline distT="0" distB="0" distL="0" distR="0" wp14:anchorId="3F02CA32" wp14:editId="6913BCD9">
             <wp:extent cx="5486400" cy="3435985"/>
             <wp:effectExtent l="0" t="0" r="0" b="0"/>
             <wp:docPr id="15" name="Image 15"/>
@@ -5198,7 +5789,7 @@
                     <pic:cNvPicPr/>
                   </pic:nvPicPr>
                   <pic:blipFill>
-                    <a:blip r:embed="rId21">
+                    <a:blip r:embed="rId20">
                       <a:extLst>
                         <a:ext uri="{28A0092B-C50C-407E-A947-70E740481C1C}">
                           <a14:useLocalDpi xmlns:a14="http://schemas.microsoft.com/office/drawing/2010/main" val="0"/>
@@ -5226,24 +5817,19 @@
       </w:r>
     </w:p>
     <w:p>
-      <w:pPr>
-        <w:pStyle w:val="Titre3"/>
-      </w:pPr>
       <w:r>
         <w:t>Consultation d’un étudiant</w:t>
       </w:r>
     </w:p>
     <w:p>
-      <w:pPr>
-        <w:pStyle w:val="Titre3"/>
-      </w:pPr>
       <w:r>
         <w:rPr>
           <w:noProof/>
           <w:lang w:eastAsia="fr-CA"/>
         </w:rPr>
+        <w:lastRenderedPageBreak/>
         <w:drawing>
-          <wp:inline distT="0" distB="0" distL="0" distR="0">
+          <wp:inline distT="0" distB="0" distL="0" distR="0" wp14:anchorId="3540C51F" wp14:editId="10D70C82">
             <wp:extent cx="5067300" cy="3581400"/>
             <wp:effectExtent l="0" t="0" r="0" b="0"/>
             <wp:docPr id="16" name="Image 16"/>
@@ -5258,7 +5844,7 @@
                     <pic:cNvPicPr/>
                   </pic:nvPicPr>
                   <pic:blipFill>
-                    <a:blip r:embed="rId22">
+                    <a:blip r:embed="rId21">
                       <a:extLst>
                         <a:ext uri="{28A0092B-C50C-407E-A947-70E740481C1C}">
                           <a14:useLocalDpi xmlns:a14="http://schemas.microsoft.com/office/drawing/2010/main" val="0"/>
@@ -5286,25 +5872,18 @@
       </w:r>
     </w:p>
     <w:p>
-      <w:pPr>
-        <w:pStyle w:val="Titre3"/>
-      </w:pPr>
       <w:r>
         <w:t>Consultation d’un groupe</w:t>
       </w:r>
     </w:p>
     <w:p>
-      <w:pPr>
-        <w:pStyle w:val="Titre3"/>
-      </w:pPr>
       <w:r>
         <w:rPr>
           <w:noProof/>
           <w:lang w:eastAsia="fr-CA"/>
         </w:rPr>
-        <w:lastRenderedPageBreak/>
         <w:drawing>
-          <wp:inline distT="0" distB="0" distL="0" distR="0">
+          <wp:inline distT="0" distB="0" distL="0" distR="0" wp14:anchorId="25078D54" wp14:editId="2DC5888A">
             <wp:extent cx="3743325" cy="4057650"/>
             <wp:effectExtent l="0" t="0" r="9525" b="0"/>
             <wp:docPr id="17" name="Image 17"/>
@@ -5319,7 +5898,7 @@
                     <pic:cNvPicPr/>
                   </pic:nvPicPr>
                   <pic:blipFill>
-                    <a:blip r:embed="rId23">
+                    <a:blip r:embed="rId22">
                       <a:extLst>
                         <a:ext uri="{28A0092B-C50C-407E-A947-70E740481C1C}">
                           <a14:useLocalDpi xmlns:a14="http://schemas.microsoft.com/office/drawing/2010/main" val="0"/>
@@ -5345,87 +5924,23 @@
           </wp:inline>
         </w:drawing>
       </w:r>
-    </w:p>
-    <w:p>
-      <w:pPr>
-        <w:pStyle w:val="Titre3"/>
-      </w:pPr>
-      <w:r>
-        <w:t>Création d’un compte</w:t>
-      </w:r>
-    </w:p>
-    <w:p>
-      <w:pPr>
-        <w:pStyle w:val="Titre3"/>
-      </w:pPr>
+      <w:bookmarkStart w:id="13" w:name="_GoBack"/>
+      <w:bookmarkEnd w:id="13"/>
+    </w:p>
+    <w:p>
+      <w:r>
+        <w:t>Transaction de groupe</w:t>
+      </w:r>
+    </w:p>
+    <w:p>
       <w:r>
         <w:rPr>
           <w:noProof/>
           <w:lang w:eastAsia="fr-CA"/>
         </w:rPr>
+        <w:lastRenderedPageBreak/>
         <w:drawing>
-          <wp:inline distT="0" distB="0" distL="0" distR="0">
-            <wp:extent cx="4267200" cy="4724400"/>
-            <wp:effectExtent l="0" t="0" r="0" b="0"/>
-            <wp:docPr id="18" name="Image 18"/>
-            <wp:cNvGraphicFramePr>
-              <a:graphicFrameLocks xmlns:a="http://schemas.openxmlformats.org/drawingml/2006/main" noChangeAspect="1"/>
-            </wp:cNvGraphicFramePr>
-            <a:graphic xmlns:a="http://schemas.openxmlformats.org/drawingml/2006/main">
-              <a:graphicData uri="http://schemas.openxmlformats.org/drawingml/2006/picture">
-                <pic:pic xmlns:pic="http://schemas.openxmlformats.org/drawingml/2006/picture">
-                  <pic:nvPicPr>
-                    <pic:cNvPr id="18" name="Création compte.jpg"/>
-                    <pic:cNvPicPr/>
-                  </pic:nvPicPr>
-                  <pic:blipFill>
-                    <a:blip r:embed="rId24">
-                      <a:extLst>
-                        <a:ext uri="{28A0092B-C50C-407E-A947-70E740481C1C}">
-                          <a14:useLocalDpi xmlns:a14="http://schemas.microsoft.com/office/drawing/2010/main" val="0"/>
-                        </a:ext>
-                      </a:extLst>
-                    </a:blip>
-                    <a:stretch>
-                      <a:fillRect/>
-                    </a:stretch>
-                  </pic:blipFill>
-                  <pic:spPr>
-                    <a:xfrm>
-                      <a:off x="0" y="0"/>
-                      <a:ext cx="4267200" cy="4724400"/>
-                    </a:xfrm>
-                    <a:prstGeom prst="rect">
-                      <a:avLst/>
-                    </a:prstGeom>
-                  </pic:spPr>
-                </pic:pic>
-              </a:graphicData>
-            </a:graphic>
-          </wp:inline>
-        </w:drawing>
-      </w:r>
-    </w:p>
-    <w:p>
-      <w:pPr>
-        <w:pStyle w:val="Titre3"/>
-      </w:pPr>
-      <w:r>
-        <w:lastRenderedPageBreak/>
-        <w:t>Transaction de groupe</w:t>
-      </w:r>
-    </w:p>
-    <w:p>
-      <w:pPr>
-        <w:pStyle w:val="Titre3"/>
-      </w:pPr>
-      <w:r>
-        <w:rPr>
-          <w:noProof/>
-          <w:lang w:eastAsia="fr-CA"/>
-        </w:rPr>
-        <w:drawing>
-          <wp:inline distT="0" distB="0" distL="0" distR="0">
+          <wp:inline distT="0" distB="0" distL="0" distR="0" wp14:anchorId="5CC86990" wp14:editId="0F86B360">
             <wp:extent cx="5486400" cy="5149215"/>
             <wp:effectExtent l="0" t="0" r="0" b="0"/>
             <wp:docPr id="19" name="Image 19"/>
@@ -5440,7 +5955,7 @@
                     <pic:cNvPicPr/>
                   </pic:nvPicPr>
                   <pic:blipFill>
-                    <a:blip r:embed="rId25">
+                    <a:blip r:embed="rId23">
                       <a:extLst>
                         <a:ext uri="{28A0092B-C50C-407E-A947-70E740481C1C}">
                           <a14:useLocalDpi xmlns:a14="http://schemas.microsoft.com/office/drawing/2010/main" val="0"/>
@@ -5475,12 +5990,12 @@
         <w:pStyle w:val="Titre1"/>
         <w:spacing w:line="360" w:lineRule="auto"/>
       </w:pPr>
-      <w:bookmarkStart w:id="9" w:name="_Toc21330132"/>
+      <w:bookmarkStart w:id="14" w:name="_Toc21339321"/>
       <w:r>
         <w:lastRenderedPageBreak/>
         <w:t>Propositions technologiques</w:t>
       </w:r>
-      <w:bookmarkEnd w:id="9"/>
+      <w:bookmarkEnd w:id="14"/>
     </w:p>
     <w:p>
       <w:pPr>
@@ -5490,7 +6005,7 @@
           <w:shd w:val="clear" w:color="auto" w:fill="FAFAFA"/>
         </w:rPr>
       </w:pPr>
-      <w:bookmarkStart w:id="10" w:name="_Toc21330133"/>
+      <w:bookmarkStart w:id="15" w:name="_Toc21339322"/>
       <w:r>
         <w:rPr>
           <w:noProof/>
@@ -5498,7 +6013,7 @@
           <w:lang w:eastAsia="fr-CA"/>
         </w:rPr>
         <w:drawing>
-          <wp:anchor distT="0" distB="0" distL="114300" distR="114300" simplePos="0" relativeHeight="251666432" behindDoc="1" locked="0" layoutInCell="1" allowOverlap="1" wp14:anchorId="5DC50117" wp14:editId="69C7B422">
+          <wp:anchor distT="0" distB="0" distL="114300" distR="114300" simplePos="0" relativeHeight="251666432" behindDoc="1" locked="0" layoutInCell="1" allowOverlap="1" wp14:anchorId="3D9C193B" wp14:editId="2880BE7B">
             <wp:simplePos x="0" y="0"/>
             <wp:positionH relativeFrom="margin">
               <wp:align>right</wp:align>
@@ -5529,7 +6044,7 @@
                     <pic:cNvPicPr/>
                   </pic:nvPicPr>
                   <pic:blipFill>
-                    <a:blip r:embed="rId26" cstate="print">
+                    <a:blip r:embed="rId24" cstate="print">
                       <a:extLst>
                         <a:ext uri="{28A0092B-C50C-407E-A947-70E740481C1C}">
                           <a14:useLocalDpi xmlns:a14="http://schemas.microsoft.com/office/drawing/2010/main" val="0"/>
@@ -5573,7 +6088,7 @@
         </w:rPr>
         <w:t xml:space="preserve"> de connexion intranet par une DMZ ou par un serveur de synchronisation</w:t>
       </w:r>
-      <w:bookmarkEnd w:id="10"/>
+      <w:bookmarkEnd w:id="15"/>
     </w:p>
     <w:p>
       <w:pPr>
@@ -5582,25 +6097,21 @@
     </w:p>
     <w:p>
       <w:pPr>
-        <w:pStyle w:val="Titre2"/>
-        <w:spacing w:line="360" w:lineRule="auto"/>
-      </w:pPr>
-      <w:bookmarkStart w:id="11" w:name="_Toc21330134"/>
+        <w:pStyle w:val="Titre3"/>
+      </w:pPr>
+      <w:bookmarkStart w:id="16" w:name="_Toc21339323"/>
       <w:r>
         <w:t>Fonctionnement</w:t>
       </w:r>
-      <w:bookmarkEnd w:id="11"/>
-    </w:p>
-    <w:p>
-      <w:pPr>
-        <w:pStyle w:val="Titre3"/>
-        <w:spacing w:line="360" w:lineRule="auto"/>
-      </w:pPr>
-      <w:bookmarkStart w:id="12" w:name="_Toc21330135"/>
+      <w:bookmarkEnd w:id="16"/>
+    </w:p>
+    <w:p>
+      <w:pPr>
+        <w:pStyle w:val="Titre4"/>
+      </w:pPr>
       <w:r>
         <w:t>DMZ</w:t>
       </w:r>
-      <w:bookmarkEnd w:id="12"/>
     </w:p>
     <w:p>
       <w:pPr>
@@ -5669,15 +6180,12 @@
     </w:p>
     <w:p>
       <w:pPr>
-        <w:pStyle w:val="Titre3"/>
-        <w:spacing w:line="360" w:lineRule="auto"/>
-      </w:pPr>
-      <w:bookmarkStart w:id="13" w:name="_Toc21330136"/>
+        <w:pStyle w:val="Titre4"/>
+      </w:pPr>
       <w:r>
         <w:lastRenderedPageBreak/>
         <w:t>Serveur de Synchronisation</w:t>
       </w:r>
-      <w:bookmarkEnd w:id="13"/>
     </w:p>
     <w:p>
       <w:pPr>
@@ -5777,6 +6285,7 @@
       <w:pPr>
         <w:pStyle w:val="Titre2"/>
       </w:pPr>
+      <w:bookmarkStart w:id="17" w:name="_Toc21339324"/>
       <w:r>
         <w:t>Proposition technologique</w:t>
       </w:r>
@@ -5786,14 +6295,17 @@
       <w:r>
         <w:t xml:space="preserve"> cloud</w:t>
       </w:r>
+      <w:bookmarkEnd w:id="17"/>
     </w:p>
     <w:p>
       <w:pPr>
         <w:pStyle w:val="Titre3"/>
       </w:pPr>
+      <w:bookmarkStart w:id="18" w:name="_Toc21339325"/>
       <w:r>
         <w:t>Description d’un service cloud</w:t>
       </w:r>
+      <w:bookmarkEnd w:id="18"/>
     </w:p>
     <w:p>
       <w:pPr>
@@ -5801,7 +6313,23 @@
         <w:ind w:left="360"/>
       </w:pPr>
       <w:r>
-        <w:t xml:space="preserve">L’hébergement cloud ou également appelé le « cloud computing », est un concept qui représente l’accès à des informations et services, situés sur un serveur distant. En d’autres mots, il s’agit d’externaliser des services d’applications et de données informatiques vers des services externes. Ce genre de service est généralement offert par des compagnies spécialisées, comme Microsoft Azure, AWS, Equinix, etc. </w:t>
+        <w:t xml:space="preserve">L’hébergement cloud ou également appelé le « cloud </w:t>
+      </w:r>
+      <w:proofErr w:type="spellStart"/>
+      <w:r>
+        <w:t>computing</w:t>
+      </w:r>
+      <w:proofErr w:type="spellEnd"/>
+      <w:r>
+        <w:t xml:space="preserve"> », est un concept qui représente l’accès à des informations et services, situés sur un serveur distant. En d’autres mots, il s’agit d’externaliser des services d’applications et de données informatiques vers des services externes. Ce genre de service est généralement offert par des compagnies spécialisées, comme Microsoft Azure, AWS, </w:t>
+      </w:r>
+      <w:proofErr w:type="spellStart"/>
+      <w:r>
+        <w:t>Equinix</w:t>
+      </w:r>
+      <w:proofErr w:type="spellEnd"/>
+      <w:r>
+        <w:t xml:space="preserve">, etc. </w:t>
       </w:r>
     </w:p>
     <w:p>
@@ -5873,11 +6401,33 @@
           <w:b/>
         </w:rPr>
       </w:pPr>
+      <w:proofErr w:type="spellStart"/>
       <w:r>
         <w:rPr>
           <w:b/>
         </w:rPr>
-        <w:t>IaaS : Infrastructure as a service</w:t>
+        <w:t>IaaS</w:t>
+      </w:r>
+      <w:proofErr w:type="spellEnd"/>
+      <w:r>
+        <w:rPr>
+          <w:b/>
+        </w:rPr>
+        <w:t xml:space="preserve"> : Infrastructure as </w:t>
+      </w:r>
+      <w:proofErr w:type="gramStart"/>
+      <w:r>
+        <w:rPr>
+          <w:b/>
+        </w:rPr>
+        <w:t>a</w:t>
+      </w:r>
+      <w:proofErr w:type="gramEnd"/>
+      <w:r>
+        <w:rPr>
+          <w:b/>
+        </w:rPr>
+        <w:t xml:space="preserve"> service</w:t>
       </w:r>
     </w:p>
     <w:p>
@@ -5904,13 +6454,24 @@
         </w:numPr>
         <w:rPr>
           <w:b/>
-        </w:rPr>
-      </w:pPr>
+          <w:lang w:val="en-CA"/>
+        </w:rPr>
+      </w:pPr>
+      <w:proofErr w:type="spellStart"/>
       <w:r>
         <w:rPr>
           <w:b/>
-        </w:rPr>
-        <w:t>Paas (Platform as a service)</w:t>
+          <w:lang w:val="en-CA"/>
+        </w:rPr>
+        <w:t>Paas</w:t>
+      </w:r>
+      <w:proofErr w:type="spellEnd"/>
+      <w:r>
+        <w:rPr>
+          <w:b/>
+          <w:lang w:val="en-CA"/>
+        </w:rPr>
+        <w:t xml:space="preserve"> (Platform as a service)</w:t>
       </w:r>
     </w:p>
     <w:p>
@@ -6000,12 +6561,19 @@
         <w:t>.</w:t>
       </w:r>
       <w:r>
-        <w:t xml:space="preserve"> La sécurité de ces infrastructures en fait leur renommée. Equinix et OVH sont des exemples de distributeurs de services cloud.</w:t>
-      </w:r>
-    </w:p>
-    <w:p>
-      <w:r>
-        <w:lastRenderedPageBreak/>
+        <w:t xml:space="preserve"> La sécurité de ces infrastructures en fait leur renommée. </w:t>
+      </w:r>
+      <w:proofErr w:type="spellStart"/>
+      <w:r>
+        <w:t>Equinix</w:t>
+      </w:r>
+      <w:proofErr w:type="spellEnd"/>
+      <w:r>
+        <w:t xml:space="preserve"> et OVH sont des exemples de distributeurs de services cloud.</w:t>
+      </w:r>
+    </w:p>
+    <w:p>
+      <w:r>
         <w:t xml:space="preserve">           </w:t>
       </w:r>
     </w:p>
@@ -6215,18 +6783,14 @@
         </w:sectPr>
       </w:pPr>
       <w:r>
-        <w:t>Il y a encore plusieurs débats concernant la sécurité des do</w:t>
-      </w:r>
-      <w:r>
-        <w:t>nnées sensibles des entreprises.</w:t>
-      </w:r>
-      <w:bookmarkStart w:id="14" w:name="_GoBack"/>
-      <w:bookmarkEnd w:id="14"/>
+        <w:t>Il y a encore plusieurs débats concernant la sécurité des données sensibles des entreprises.</w:t>
+      </w:r>
     </w:p>
     <w:p>
       <w:pPr>
         <w:pStyle w:val="Titre2"/>
       </w:pPr>
+      <w:bookmarkStart w:id="19" w:name="_Toc21339326"/>
       <w:r>
         <w:lastRenderedPageBreak/>
         <w:t>Proposition technologique -</w:t>
@@ -6235,7 +6799,11 @@
         <w:t xml:space="preserve"> </w:t>
       </w:r>
       <w:r>
-        <w:t xml:space="preserve">Microsoft Azure </w:t>
+        <w:t>Microsoft Azure</w:t>
+      </w:r>
+      <w:bookmarkEnd w:id="19"/>
+      <w:r>
+        <w:t xml:space="preserve"> </w:t>
       </w:r>
     </w:p>
     <w:p>
@@ -6247,9 +6815,11 @@
       <w:pPr>
         <w:pStyle w:val="Titre3"/>
       </w:pPr>
+      <w:bookmarkStart w:id="20" w:name="_Toc21339327"/>
       <w:r>
         <w:t>Azure Web App et Azure Data Base</w:t>
       </w:r>
+      <w:bookmarkEnd w:id="20"/>
     </w:p>
     <w:p>
       <w:pPr>
@@ -6263,7 +6833,7 @@
           <w:lang w:eastAsia="fr-CA"/>
         </w:rPr>
         <w:drawing>
-          <wp:inline distT="0" distB="0" distL="0" distR="0" wp14:anchorId="4AB735ED" wp14:editId="719C9C89">
+          <wp:inline distT="0" distB="0" distL="0" distR="0" wp14:anchorId="6E184A8D" wp14:editId="34F0E335">
             <wp:extent cx="5603443" cy="2586403"/>
             <wp:effectExtent l="0" t="0" r="0" b="4445"/>
             <wp:docPr id="20" name="Image 20" descr="Web application in Azure with improved scalability"/>
@@ -6280,7 +6850,7 @@
                     </pic:cNvPicPr>
                   </pic:nvPicPr>
                   <pic:blipFill>
-                    <a:blip r:embed="rId27" cstate="print">
+                    <a:blip r:embed="rId25" cstate="print">
                       <a:extLst>
                         <a:ext uri="{28A0092B-C50C-407E-A947-70E740481C1C}">
                           <a14:useLocalDpi xmlns:a14="http://schemas.microsoft.com/office/drawing/2010/main" val="0"/>
@@ -6506,7 +7076,7 @@
           <w:lang w:eastAsia="fr-CA"/>
         </w:rPr>
         <w:drawing>
-          <wp:anchor distT="0" distB="0" distL="114300" distR="114300" simplePos="0" relativeHeight="251668480" behindDoc="1" locked="0" layoutInCell="1" allowOverlap="1" wp14:anchorId="202E3300" wp14:editId="27674AF6">
+          <wp:anchor distT="0" distB="0" distL="114300" distR="114300" simplePos="0" relativeHeight="251668480" behindDoc="1" locked="0" layoutInCell="1" allowOverlap="1" wp14:anchorId="184935F5" wp14:editId="4BA7B957">
             <wp:simplePos x="0" y="0"/>
             <wp:positionH relativeFrom="margin">
               <wp:posOffset>5760948</wp:posOffset>
@@ -6531,7 +7101,7 @@
                     </pic:cNvPicPr>
                   </pic:nvPicPr>
                   <pic:blipFill>
-                    <a:blip r:embed="rId28" cstate="print">
+                    <a:blip r:embed="rId26" cstate="print">
                       <a:extLst>
                         <a:ext uri="{28A0092B-C50C-407E-A947-70E740481C1C}">
                           <a14:useLocalDpi xmlns:a14="http://schemas.microsoft.com/office/drawing/2010/main" val="0"/>
@@ -6581,7 +7151,15 @@
         <w:t>ez distribuer vos applications W</w:t>
       </w:r>
       <w:r>
-        <w:t>eb aux utilisateurs plus rapidement à l’aide de .NET, Java, Node.js, PHP et Python sur Windows ou de .NET Core, No</w:t>
+        <w:t xml:space="preserve">eb aux utilisateurs plus rapidement à l’aide de .NET, Java, Node.js, PHP et Python sur Windows ou de .NET </w:t>
+      </w:r>
+      <w:proofErr w:type="spellStart"/>
+      <w:r>
+        <w:t>Core</w:t>
+      </w:r>
+      <w:proofErr w:type="spellEnd"/>
+      <w:r>
+        <w:t>, No</w:t>
       </w:r>
       <w:r>
         <w:t>de.js, PHP ou Ruby sur Linux. Ce service</w:t>
@@ -6753,11 +7331,16 @@
         <w:t>Déploiement continu</w:t>
       </w:r>
       <w:r>
-        <w:t xml:space="preserve"> avec Git, Team Fondation Server, GitHub et DevOp</w:t>
+        <w:t xml:space="preserve"> avec Git, Team Fondation Server, GitHub et </w:t>
+      </w:r>
+      <w:proofErr w:type="spellStart"/>
+      <w:r>
+        <w:t>DevOp</w:t>
       </w:r>
       <w:r>
         <w:t>s</w:t>
       </w:r>
+      <w:proofErr w:type="spellEnd"/>
     </w:p>
     <w:p>
       <w:pPr>
@@ -6769,11 +7352,32 @@
         <w:ind w:left="709"/>
       </w:pPr>
       <w:r>
-        <w:t>Prend en charge WordPress , Umbraco, Joomla et</w:t>
-      </w:r>
-      <w:r>
-        <w:t xml:space="preserve"> Drupal</w:t>
-      </w:r>
+        <w:t xml:space="preserve">Prend en charge </w:t>
+      </w:r>
+      <w:proofErr w:type="gramStart"/>
+      <w:r>
+        <w:t>WordPress ,</w:t>
+      </w:r>
+      <w:proofErr w:type="gramEnd"/>
+      <w:r>
+        <w:t xml:space="preserve"> </w:t>
+      </w:r>
+      <w:proofErr w:type="spellStart"/>
+      <w:r>
+        <w:t>Umbraco</w:t>
+      </w:r>
+      <w:proofErr w:type="spellEnd"/>
+      <w:r>
+        <w:t>, Joomla et</w:t>
+      </w:r>
+      <w:r>
+        <w:t xml:space="preserve"> </w:t>
+      </w:r>
+      <w:proofErr w:type="spellStart"/>
+      <w:r>
+        <w:t>Drupal</w:t>
+      </w:r>
+      <w:proofErr w:type="spellEnd"/>
     </w:p>
     <w:p>
       <w:pPr>
@@ -6864,7 +7468,7 @@
           <w:lang w:eastAsia="fr-CA"/>
         </w:rPr>
         <w:drawing>
-          <wp:inline distT="0" distB="0" distL="0" distR="0" wp14:anchorId="40B38F8A" wp14:editId="4396889C">
+          <wp:inline distT="0" distB="0" distL="0" distR="0" wp14:anchorId="7C7E276D" wp14:editId="0EBB8539">
             <wp:extent cx="5036406" cy="2596896"/>
             <wp:effectExtent l="0" t="0" r="0" b="0"/>
             <wp:docPr id="22" name="Image 22"/>
@@ -6879,7 +7483,7 @@
                     <pic:cNvPicPr/>
                   </pic:nvPicPr>
                   <pic:blipFill>
-                    <a:blip r:embed="rId29"/>
+                    <a:blip r:embed="rId27"/>
                     <a:stretch>
                       <a:fillRect/>
                     </a:stretch>
@@ -6925,7 +7529,7 @@
           <w:lang w:eastAsia="fr-CA"/>
         </w:rPr>
         <w:drawing>
-          <wp:inline distT="0" distB="0" distL="0" distR="0" wp14:anchorId="01039C99" wp14:editId="029B377C">
+          <wp:inline distT="0" distB="0" distL="0" distR="0" wp14:anchorId="4AF2A2AA" wp14:editId="59572E1F">
             <wp:extent cx="4520793" cy="2367138"/>
             <wp:effectExtent l="0" t="0" r="0" b="0"/>
             <wp:docPr id="23" name="Image 23"/>
@@ -6940,7 +7544,7 @@
                     <pic:cNvPicPr/>
                   </pic:nvPicPr>
                   <pic:blipFill>
-                    <a:blip r:embed="rId30"/>
+                    <a:blip r:embed="rId28"/>
                     <a:stretch>
                       <a:fillRect/>
                     </a:stretch>
@@ -6977,13 +7581,14 @@
       <w:pPr>
         <w:pStyle w:val="Titre3"/>
       </w:pPr>
+      <w:bookmarkStart w:id="21" w:name="_Toc21339328"/>
       <w:r>
         <w:rPr>
           <w:noProof/>
           <w:lang w:eastAsia="fr-CA"/>
         </w:rPr>
         <w:drawing>
-          <wp:anchor distT="0" distB="0" distL="114300" distR="114300" simplePos="0" relativeHeight="251669504" behindDoc="1" locked="0" layoutInCell="1" allowOverlap="1" wp14:anchorId="17AC2F5F" wp14:editId="43A20BA4">
+          <wp:anchor distT="0" distB="0" distL="114300" distR="114300" simplePos="0" relativeHeight="251669504" behindDoc="1" locked="0" layoutInCell="1" allowOverlap="1" wp14:anchorId="0091375A" wp14:editId="5E05343C">
             <wp:simplePos x="0" y="0"/>
             <wp:positionH relativeFrom="column">
               <wp:posOffset>5687517</wp:posOffset>
@@ -7024,7 +7629,7 @@
                     </pic:cNvPicPr>
                   </pic:nvPicPr>
                   <pic:blipFill>
-                    <a:blip r:embed="rId31" cstate="print">
+                    <a:blip r:embed="rId29" cstate="print">
                       <a:extLst>
                         <a:ext uri="{28A0092B-C50C-407E-A947-70E740481C1C}">
                           <a14:useLocalDpi xmlns:a14="http://schemas.microsoft.com/office/drawing/2010/main" val="0"/>
@@ -7056,8 +7661,14 @@
         </w:drawing>
       </w:r>
       <w:r>
-        <w:t>Azure SQL Database</w:t>
-      </w:r>
+        <w:t xml:space="preserve">Azure SQL </w:t>
+      </w:r>
+      <w:proofErr w:type="spellStart"/>
+      <w:r>
+        <w:t>Database</w:t>
+      </w:r>
+      <w:bookmarkEnd w:id="21"/>
+      <w:proofErr w:type="spellEnd"/>
     </w:p>
     <w:p>
       <w:pPr>
@@ -7065,7 +7676,15 @@
         <w:ind w:left="0"/>
       </w:pPr>
       <w:r>
-        <w:t>Azure SQL Database est un service de base</w:t>
+        <w:t xml:space="preserve">Azure SQL </w:t>
+      </w:r>
+      <w:proofErr w:type="spellStart"/>
+      <w:r>
+        <w:t>Database</w:t>
+      </w:r>
+      <w:proofErr w:type="spellEnd"/>
+      <w:r>
+        <w:t xml:space="preserve"> est un service de base</w:t>
       </w:r>
       <w:r>
         <w:t>s</w:t>
@@ -7146,7 +7765,7 @@
           <w:lang w:eastAsia="fr-CA"/>
         </w:rPr>
         <w:drawing>
-          <wp:inline distT="0" distB="0" distL="0" distR="0" wp14:anchorId="3AA55FA4" wp14:editId="7552FCA1">
+          <wp:inline distT="0" distB="0" distL="0" distR="0" wp14:anchorId="08B1D903" wp14:editId="29DF06A8">
             <wp:extent cx="1755648" cy="1626338"/>
             <wp:effectExtent l="0" t="0" r="0" b="0"/>
             <wp:docPr id="25" name="Image 25"/>
@@ -7161,7 +7780,7 @@
                     <pic:cNvPicPr/>
                   </pic:nvPicPr>
                   <pic:blipFill>
-                    <a:blip r:embed="rId32"/>
+                    <a:blip r:embed="rId30"/>
                     <a:stretch>
                       <a:fillRect/>
                     </a:stretch>
@@ -7192,9 +7811,16 @@
       <w:pPr>
         <w:pStyle w:val="Titre3"/>
       </w:pPr>
-      <w:r>
-        <w:t>Azure MySQL Database</w:t>
-      </w:r>
+      <w:bookmarkStart w:id="22" w:name="_Toc21339329"/>
+      <w:r>
+        <w:t xml:space="preserve">Azure MySQL </w:t>
+      </w:r>
+      <w:proofErr w:type="spellStart"/>
+      <w:r>
+        <w:t>Database</w:t>
+      </w:r>
+      <w:bookmarkEnd w:id="22"/>
+      <w:proofErr w:type="spellEnd"/>
     </w:p>
     <w:p>
       <w:pPr>
@@ -7210,7 +7836,7 @@
           <w:lang w:eastAsia="fr-CA"/>
         </w:rPr>
         <w:drawing>
-          <wp:anchor distT="0" distB="0" distL="114300" distR="114300" simplePos="0" relativeHeight="251670528" behindDoc="1" locked="0" layoutInCell="1" allowOverlap="1" wp14:anchorId="0BB29577" wp14:editId="5D1CBC23">
+          <wp:anchor distT="0" distB="0" distL="114300" distR="114300" simplePos="0" relativeHeight="251670528" behindDoc="1" locked="0" layoutInCell="1" allowOverlap="1" wp14:anchorId="6C0F2834" wp14:editId="1C86568B">
             <wp:simplePos x="0" y="0"/>
             <wp:positionH relativeFrom="column">
               <wp:posOffset>5738470</wp:posOffset>
@@ -7243,7 +7869,7 @@
                     </pic:cNvPicPr>
                   </pic:nvPicPr>
                   <pic:blipFill>
-                    <a:blip r:embed="rId33" cstate="print">
+                    <a:blip r:embed="rId31" cstate="print">
                       <a:extLst>
                         <a:ext uri="{28A0092B-C50C-407E-A947-70E740481C1C}">
                           <a14:useLocalDpi xmlns:a14="http://schemas.microsoft.com/office/drawing/2010/main" val="0"/>
@@ -7275,10 +7901,26 @@
         </w:drawing>
       </w:r>
       <w:r>
-        <w:t>Azure MySQL Database fournit</w:t>
-      </w:r>
-      <w:r>
-        <w:t xml:space="preserve"> une base de données en tant que service             MySQL Community entièrement configurable et de classe entreprise.</w:t>
+        <w:t xml:space="preserve">Azure MySQL </w:t>
+      </w:r>
+      <w:proofErr w:type="spellStart"/>
+      <w:r>
+        <w:t>Database</w:t>
+      </w:r>
+      <w:proofErr w:type="spellEnd"/>
+      <w:r>
+        <w:t xml:space="preserve"> fournit</w:t>
+      </w:r>
+      <w:r>
+        <w:t xml:space="preserve"> une base de données en tant que service             MySQL </w:t>
+      </w:r>
+      <w:proofErr w:type="spellStart"/>
+      <w:r>
+        <w:t>Community</w:t>
+      </w:r>
+      <w:proofErr w:type="spellEnd"/>
+      <w:r>
+        <w:t xml:space="preserve"> entièrement configurable et de classe entreprise.</w:t>
       </w:r>
     </w:p>
     <w:p>
@@ -7325,7 +7967,7 @@
           <w:lang w:eastAsia="fr-CA"/>
         </w:rPr>
         <w:drawing>
-          <wp:anchor distT="0" distB="0" distL="114300" distR="114300" simplePos="0" relativeHeight="251671552" behindDoc="1" locked="0" layoutInCell="1" allowOverlap="1" wp14:anchorId="326A769D" wp14:editId="39552E17">
+          <wp:anchor distT="0" distB="0" distL="114300" distR="114300" simplePos="0" relativeHeight="251671552" behindDoc="1" locked="0" layoutInCell="1" allowOverlap="1" wp14:anchorId="68B2CB84" wp14:editId="2E36698F">
             <wp:simplePos x="0" y="0"/>
             <wp:positionH relativeFrom="column">
               <wp:posOffset>1085850</wp:posOffset>
@@ -7356,7 +7998,7 @@
                     <pic:cNvPicPr/>
                   </pic:nvPicPr>
                   <pic:blipFill>
-                    <a:blip r:embed="rId34" cstate="print">
+                    <a:blip r:embed="rId32" cstate="print">
                       <a:extLst>
                         <a:ext uri="{28A0092B-C50C-407E-A947-70E740481C1C}">
                           <a14:useLocalDpi xmlns:a14="http://schemas.microsoft.com/office/drawing/2010/main" val="0"/>
@@ -7396,13 +8038,14 @@
       <w:pPr>
         <w:pStyle w:val="Titre3"/>
       </w:pPr>
+      <w:bookmarkStart w:id="23" w:name="_Toc21339330"/>
       <w:r>
         <w:rPr>
           <w:noProof/>
           <w:lang w:eastAsia="fr-CA"/>
         </w:rPr>
         <w:drawing>
-          <wp:anchor distT="0" distB="0" distL="114300" distR="114300" simplePos="0" relativeHeight="251672576" behindDoc="1" locked="0" layoutInCell="1" allowOverlap="1" wp14:anchorId="7EE02165" wp14:editId="776E12B4">
+          <wp:anchor distT="0" distB="0" distL="114300" distR="114300" simplePos="0" relativeHeight="251672576" behindDoc="1" locked="0" layoutInCell="1" allowOverlap="1" wp14:anchorId="787C6E49" wp14:editId="589FD078">
             <wp:simplePos x="0" y="0"/>
             <wp:positionH relativeFrom="margin">
               <wp:align>center</wp:align>
@@ -7427,7 +8070,7 @@
                     </pic:cNvPicPr>
                   </pic:nvPicPr>
                   <pic:blipFill>
-                    <a:blip r:embed="rId35">
+                    <a:blip r:embed="rId33">
                       <a:extLst>
                         <a:ext uri="{28A0092B-C50C-407E-A947-70E740481C1C}">
                           <a14:useLocalDpi xmlns:a14="http://schemas.microsoft.com/office/drawing/2010/main" val="0"/>
@@ -7465,8 +8108,14 @@
         </w:drawing>
       </w:r>
       <w:r>
-        <w:t>Azure SQL Data Sync</w:t>
-      </w:r>
+        <w:t xml:space="preserve">Azure SQL Data </w:t>
+      </w:r>
+      <w:proofErr w:type="spellStart"/>
+      <w:r>
+        <w:t>Sync</w:t>
+      </w:r>
+      <w:bookmarkEnd w:id="23"/>
+      <w:proofErr w:type="spellEnd"/>
     </w:p>
     <w:p>
       <w:pPr>
@@ -7480,7 +8129,23 @@
         <w:ind w:left="0"/>
       </w:pPr>
       <w:r>
-        <w:t xml:space="preserve">SQL Data Sync est un service offert par Azure inclut dans le service SQL Database. Ce service vous permet de synchroniser les données de manière bidirectionnelle sur plusieurs bases de données SQL et instances SQL Serveur. Vous avez la possibilité de déterminer la fréquence de synchronisation, ainsi que les tables que vous souhaitez synchroniser. </w:t>
+        <w:t xml:space="preserve">SQL Data </w:t>
+      </w:r>
+      <w:proofErr w:type="spellStart"/>
+      <w:r>
+        <w:t>Sync</w:t>
+      </w:r>
+      <w:proofErr w:type="spellEnd"/>
+      <w:r>
+        <w:t xml:space="preserve"> est un service offert par Azure inclut dans le service SQL </w:t>
+      </w:r>
+      <w:proofErr w:type="spellStart"/>
+      <w:r>
+        <w:t>Database</w:t>
+      </w:r>
+      <w:proofErr w:type="spellEnd"/>
+      <w:r>
+        <w:t xml:space="preserve">. Ce service vous permet de synchroniser les données de manière bidirectionnelle sur plusieurs bases de données SQL et instances SQL Serveur. Vous avez la possibilité de déterminer la fréquence de synchronisation, ainsi que les tables que vous souhaitez synchroniser. </w:t>
       </w:r>
     </w:p>
     <w:p>
@@ -7495,10 +8160,18 @@
         <w:ind w:left="0"/>
       </w:pPr>
       <w:r>
-        <w:t>Avec un agent de synchronisation, il est également possible de faire le mapp</w:t>
-      </w:r>
-      <w:r>
-        <w:t>ing, afin de synchroniser deux b</w:t>
+        <w:t xml:space="preserve">Avec un agent de synchronisation, il est également possible de faire le </w:t>
+      </w:r>
+      <w:proofErr w:type="spellStart"/>
+      <w:r>
+        <w:t>mapp</w:t>
+      </w:r>
+      <w:r>
+        <w:t>ing</w:t>
+      </w:r>
+      <w:proofErr w:type="spellEnd"/>
+      <w:r>
+        <w:t>, afin de synchroniser deux b</w:t>
       </w:r>
       <w:r>
         <w:t>ase</w:t>
@@ -7525,7 +8198,15 @@
         <w:t>Ce service est inclus</w:t>
       </w:r>
       <w:r>
-        <w:t xml:space="preserve"> dans le service Azure SQL Database, alors aucun frais supplémentaire </w:t>
+        <w:t xml:space="preserve"> dans le service Azure SQL </w:t>
+      </w:r>
+      <w:proofErr w:type="spellStart"/>
+      <w:r>
+        <w:t>Database</w:t>
+      </w:r>
+      <w:proofErr w:type="spellEnd"/>
+      <w:r>
+        <w:t xml:space="preserve">, alors aucun frais supplémentaire </w:t>
       </w:r>
       <w:r>
         <w:t xml:space="preserve">n’est </w:t>
@@ -7534,7 +8215,23 @@
         <w:t>ajouté. En cas de transfert massif de données,</w:t>
       </w:r>
       <w:r>
-        <w:t xml:space="preserve"> des frais d’upload et de download </w:t>
+        <w:t xml:space="preserve"> des frais d’</w:t>
+      </w:r>
+      <w:proofErr w:type="spellStart"/>
+      <w:r>
+        <w:t>upload</w:t>
+      </w:r>
+      <w:proofErr w:type="spellEnd"/>
+      <w:r>
+        <w:t xml:space="preserve"> et de </w:t>
+      </w:r>
+      <w:proofErr w:type="spellStart"/>
+      <w:r>
+        <w:t>download</w:t>
+      </w:r>
+      <w:proofErr w:type="spellEnd"/>
+      <w:r>
+        <w:t xml:space="preserve"> </w:t>
       </w:r>
       <w:r>
         <w:t>sont facturé</w:t>
@@ -7557,12 +8254,14 @@
       <w:pPr>
         <w:pStyle w:val="Titre2"/>
       </w:pPr>
+      <w:bookmarkStart w:id="24" w:name="_Toc21339331"/>
       <w:r>
         <w:t xml:space="preserve">Proposition technologique - </w:t>
       </w:r>
       <w:r>
         <w:t>Infrastructure de serveur</w:t>
       </w:r>
+      <w:bookmarkEnd w:id="24"/>
     </w:p>
     <w:p>
       <w:pPr>
@@ -7631,10 +8330,12 @@
       <w:pPr>
         <w:pStyle w:val="Titre3"/>
       </w:pPr>
+      <w:bookmarkStart w:id="25" w:name="_Toc21339332"/>
       <w:r>
         <w:lastRenderedPageBreak/>
         <w:t>Azure Virtual Machine</w:t>
       </w:r>
+      <w:bookmarkEnd w:id="25"/>
     </w:p>
     <w:p>
       <w:pPr>
@@ -7680,7 +8381,7 @@
                     </pic:cNvPicPr>
                   </pic:nvPicPr>
                   <pic:blipFill>
-                    <a:blip r:embed="rId36" cstate="print">
+                    <a:blip r:embed="rId34" cstate="print">
                       <a:extLst>
                         <a:ext uri="{28A0092B-C50C-407E-A947-70E740481C1C}">
                           <a14:useLocalDpi xmlns:a14="http://schemas.microsoft.com/office/drawing/2010/main" val="0"/>
@@ -7735,7 +8436,7 @@
       <w:r>
         <w:t xml:space="preserve"> de Linux, Windows Server, SQL Server, Oracle, IBM et SAP. Toutes les machines virtuelles de la génération actuelle incluent gratuitement l’équilibrage de charge et la mise à l’échelle automatique. Pour des performances optimales, nous vous recommandons de jumeler vos machines virtuelles avec </w:t>
       </w:r>
-      <w:hyperlink r:id="rId37" w:history="1">
+      <w:hyperlink r:id="rId35" w:history="1">
         <w:r>
           <w:rPr>
             <w:rStyle w:val="Lienhypertexte"/>
@@ -7811,7 +8512,7 @@
                     <pic:cNvPicPr/>
                   </pic:nvPicPr>
                   <pic:blipFill>
-                    <a:blip r:embed="rId38">
+                    <a:blip r:embed="rId36">
                       <a:extLst>
                         <a:ext uri="{28A0092B-C50C-407E-A947-70E740481C1C}">
                           <a14:useLocalDpi xmlns:a14="http://schemas.microsoft.com/office/drawing/2010/main" val="0"/>
@@ -7859,8 +8560,8 @@
       </w:pPr>
     </w:p>
     <w:sectPr>
-      <w:headerReference w:type="default" r:id="rId39"/>
-      <w:footerReference w:type="default" r:id="rId40"/>
+      <w:headerReference w:type="default" r:id="rId37"/>
+      <w:footerReference w:type="default" r:id="rId38"/>
       <w:pgSz w:w="12240" w:h="15840"/>
       <w:pgMar w:top="1440" w:right="1800" w:bottom="1440" w:left="1800" w:header="708" w:footer="708" w:gutter="0"/>
       <w:pgNumType w:start="0"/>
@@ -7981,6 +8682,7 @@
           <w:dataBinding w:prefixMappings="xmlns:ns0='http://purl.org/dc/elements/1.1/' xmlns:ns1='http://schemas.openxmlformats.org/package/2006/metadata/core-properties' " w:xpath="/ns1:coreProperties[1]/ns0:creator[1]" w:storeItemID="{6C3C8BC8-F283-45AE-878A-BAB7291924A1}"/>
           <w:text/>
         </w:sdtPr>
+        <w:sdtEndPr/>
         <w:sdtContent>
           <w:tc>
             <w:tcPr>
@@ -8064,7 +8766,7 @@
               <w:szCs w:val="18"/>
               <w:lang w:val="fr-FR"/>
             </w:rPr>
-            <w:t>3</w:t>
+            <w:t>4</w:t>
           </w:r>
           <w:r>
             <w:rPr>
@@ -8197,6 +8899,7 @@
                             <w:dataBinding w:prefixMappings="xmlns:ns0='http://purl.org/dc/elements/1.1/' xmlns:ns1='http://schemas.openxmlformats.org/package/2006/metadata/core-properties' " w:xpath="/ns1:coreProperties[1]/ns0:title[1]" w:storeItemID="{6C3C8BC8-F283-45AE-878A-BAB7291924A1}"/>
                             <w:text/>
                           </w:sdtPr>
+                          <w:sdtEndPr/>
                           <w:sdtContent>
                             <w:p>
                               <w:pPr>
@@ -8212,7 +8915,7 @@
                                   <w:caps/>
                                   <w:color w:val="FFFFFF" w:themeColor="background1"/>
                                 </w:rPr>
-                                <w:t>Analyse globale version 1 – Projet M.A.R.V.E.L.</w:t>
+                                <w:t>Analyse globale version 1</w:t>
                               </w:r>
                             </w:p>
                           </w:sdtContent>
@@ -8254,6 +8957,7 @@
                       <w:dataBinding w:prefixMappings="xmlns:ns0='http://purl.org/dc/elements/1.1/' xmlns:ns1='http://schemas.openxmlformats.org/package/2006/metadata/core-properties' " w:xpath="/ns1:coreProperties[1]/ns0:title[1]" w:storeItemID="{6C3C8BC8-F283-45AE-878A-BAB7291924A1}"/>
                       <w:text/>
                     </w:sdtPr>
+                    <w:sdtEndPr/>
                     <w:sdtContent>
                       <w:p>
                         <w:pPr>
@@ -8269,7 +8973,7 @@
                             <w:caps/>
                             <w:color w:val="FFFFFF" w:themeColor="background1"/>
                           </w:rPr>
-                          <w:t>Analyse globale version 1 – Projet M.A.R.V.E.L.</w:t>
+                          <w:t>Analyse globale version 1</w:t>
                         </w:r>
                       </w:p>
                     </w:sdtContent>
@@ -8309,7 +9013,7 @@
         <v:path o:extrusionok="f" gradientshapeok="t" o:connecttype="rect"/>
         <o:lock v:ext="edit" aspectratio="t"/>
       </v:shapetype>
-      <v:shape id="_x0000_i1043" type="#_x0000_t75" style="width:11.25pt;height:11.25pt" o:bullet="t">
+      <v:shape id="_x0000_i1030" type="#_x0000_t75" style="width:11.25pt;height:11.25pt" o:bullet="t">
         <v:imagedata r:id="rId1" o:title="mso2D9"/>
       </v:shape>
     </w:pict>
@@ -8742,6 +9446,232 @@
     </w:lvl>
   </w:abstractNum>
   <w:abstractNum w:abstractNumId="4" w15:restartNumberingAfterBreak="0">
+    <w:nsid w:val="1380542F"/>
+    <w:multiLevelType w:val="hybridMultilevel"/>
+    <w:tmpl w:val="A6B03D0A"/>
+    <w:lvl w:ilvl="0" w:tplc="0C0C0001">
+      <w:start w:val="1"/>
+      <w:numFmt w:val="bullet"/>
+      <w:lvlText w:val=""/>
+      <w:lvlJc w:val="left"/>
+      <w:pPr>
+        <w:ind w:left="720" w:hanging="360"/>
+      </w:pPr>
+      <w:rPr>
+        <w:rFonts w:ascii="Symbol" w:hAnsi="Symbol" w:hint="default"/>
+      </w:rPr>
+    </w:lvl>
+    <w:lvl w:ilvl="1" w:tplc="0C0C0003" w:tentative="1">
+      <w:start w:val="1"/>
+      <w:numFmt w:val="bullet"/>
+      <w:lvlText w:val="o"/>
+      <w:lvlJc w:val="left"/>
+      <w:pPr>
+        <w:ind w:left="1440" w:hanging="360"/>
+      </w:pPr>
+      <w:rPr>
+        <w:rFonts w:ascii="Courier New" w:hAnsi="Courier New" w:cs="Courier New" w:hint="default"/>
+      </w:rPr>
+    </w:lvl>
+    <w:lvl w:ilvl="2" w:tplc="0C0C0005" w:tentative="1">
+      <w:start w:val="1"/>
+      <w:numFmt w:val="bullet"/>
+      <w:lvlText w:val=""/>
+      <w:lvlJc w:val="left"/>
+      <w:pPr>
+        <w:ind w:left="2160" w:hanging="360"/>
+      </w:pPr>
+      <w:rPr>
+        <w:rFonts w:ascii="Wingdings" w:hAnsi="Wingdings" w:hint="default"/>
+      </w:rPr>
+    </w:lvl>
+    <w:lvl w:ilvl="3" w:tplc="0C0C0001" w:tentative="1">
+      <w:start w:val="1"/>
+      <w:numFmt w:val="bullet"/>
+      <w:lvlText w:val=""/>
+      <w:lvlJc w:val="left"/>
+      <w:pPr>
+        <w:ind w:left="2880" w:hanging="360"/>
+      </w:pPr>
+      <w:rPr>
+        <w:rFonts w:ascii="Symbol" w:hAnsi="Symbol" w:hint="default"/>
+      </w:rPr>
+    </w:lvl>
+    <w:lvl w:ilvl="4" w:tplc="0C0C0003" w:tentative="1">
+      <w:start w:val="1"/>
+      <w:numFmt w:val="bullet"/>
+      <w:lvlText w:val="o"/>
+      <w:lvlJc w:val="left"/>
+      <w:pPr>
+        <w:ind w:left="3600" w:hanging="360"/>
+      </w:pPr>
+      <w:rPr>
+        <w:rFonts w:ascii="Courier New" w:hAnsi="Courier New" w:cs="Courier New" w:hint="default"/>
+      </w:rPr>
+    </w:lvl>
+    <w:lvl w:ilvl="5" w:tplc="0C0C0005" w:tentative="1">
+      <w:start w:val="1"/>
+      <w:numFmt w:val="bullet"/>
+      <w:lvlText w:val=""/>
+      <w:lvlJc w:val="left"/>
+      <w:pPr>
+        <w:ind w:left="4320" w:hanging="360"/>
+      </w:pPr>
+      <w:rPr>
+        <w:rFonts w:ascii="Wingdings" w:hAnsi="Wingdings" w:hint="default"/>
+      </w:rPr>
+    </w:lvl>
+    <w:lvl w:ilvl="6" w:tplc="0C0C0001" w:tentative="1">
+      <w:start w:val="1"/>
+      <w:numFmt w:val="bullet"/>
+      <w:lvlText w:val=""/>
+      <w:lvlJc w:val="left"/>
+      <w:pPr>
+        <w:ind w:left="5040" w:hanging="360"/>
+      </w:pPr>
+      <w:rPr>
+        <w:rFonts w:ascii="Symbol" w:hAnsi="Symbol" w:hint="default"/>
+      </w:rPr>
+    </w:lvl>
+    <w:lvl w:ilvl="7" w:tplc="0C0C0003" w:tentative="1">
+      <w:start w:val="1"/>
+      <w:numFmt w:val="bullet"/>
+      <w:lvlText w:val="o"/>
+      <w:lvlJc w:val="left"/>
+      <w:pPr>
+        <w:ind w:left="5760" w:hanging="360"/>
+      </w:pPr>
+      <w:rPr>
+        <w:rFonts w:ascii="Courier New" w:hAnsi="Courier New" w:cs="Courier New" w:hint="default"/>
+      </w:rPr>
+    </w:lvl>
+    <w:lvl w:ilvl="8" w:tplc="0C0C0005" w:tentative="1">
+      <w:start w:val="1"/>
+      <w:numFmt w:val="bullet"/>
+      <w:lvlText w:val=""/>
+      <w:lvlJc w:val="left"/>
+      <w:pPr>
+        <w:ind w:left="6480" w:hanging="360"/>
+      </w:pPr>
+      <w:rPr>
+        <w:rFonts w:ascii="Wingdings" w:hAnsi="Wingdings" w:hint="default"/>
+      </w:rPr>
+    </w:lvl>
+  </w:abstractNum>
+  <w:abstractNum w:abstractNumId="5" w15:restartNumberingAfterBreak="0">
+    <w:nsid w:val="1931315F"/>
+    <w:multiLevelType w:val="hybridMultilevel"/>
+    <w:tmpl w:val="8294CB36"/>
+    <w:lvl w:ilvl="0" w:tplc="0C0C0001">
+      <w:start w:val="1"/>
+      <w:numFmt w:val="bullet"/>
+      <w:lvlText w:val=""/>
+      <w:lvlJc w:val="left"/>
+      <w:pPr>
+        <w:ind w:left="720" w:hanging="360"/>
+      </w:pPr>
+      <w:rPr>
+        <w:rFonts w:ascii="Symbol" w:hAnsi="Symbol" w:hint="default"/>
+      </w:rPr>
+    </w:lvl>
+    <w:lvl w:ilvl="1" w:tplc="0C0C0003" w:tentative="1">
+      <w:start w:val="1"/>
+      <w:numFmt w:val="bullet"/>
+      <w:lvlText w:val="o"/>
+      <w:lvlJc w:val="left"/>
+      <w:pPr>
+        <w:ind w:left="1440" w:hanging="360"/>
+      </w:pPr>
+      <w:rPr>
+        <w:rFonts w:ascii="Courier New" w:hAnsi="Courier New" w:cs="Courier New" w:hint="default"/>
+      </w:rPr>
+    </w:lvl>
+    <w:lvl w:ilvl="2" w:tplc="0C0C0005" w:tentative="1">
+      <w:start w:val="1"/>
+      <w:numFmt w:val="bullet"/>
+      <w:lvlText w:val=""/>
+      <w:lvlJc w:val="left"/>
+      <w:pPr>
+        <w:ind w:left="2160" w:hanging="360"/>
+      </w:pPr>
+      <w:rPr>
+        <w:rFonts w:ascii="Wingdings" w:hAnsi="Wingdings" w:hint="default"/>
+      </w:rPr>
+    </w:lvl>
+    <w:lvl w:ilvl="3" w:tplc="0C0C0001" w:tentative="1">
+      <w:start w:val="1"/>
+      <w:numFmt w:val="bullet"/>
+      <w:lvlText w:val=""/>
+      <w:lvlJc w:val="left"/>
+      <w:pPr>
+        <w:ind w:left="2880" w:hanging="360"/>
+      </w:pPr>
+      <w:rPr>
+        <w:rFonts w:ascii="Symbol" w:hAnsi="Symbol" w:hint="default"/>
+      </w:rPr>
+    </w:lvl>
+    <w:lvl w:ilvl="4" w:tplc="0C0C0003" w:tentative="1">
+      <w:start w:val="1"/>
+      <w:numFmt w:val="bullet"/>
+      <w:lvlText w:val="o"/>
+      <w:lvlJc w:val="left"/>
+      <w:pPr>
+        <w:ind w:left="3600" w:hanging="360"/>
+      </w:pPr>
+      <w:rPr>
+        <w:rFonts w:ascii="Courier New" w:hAnsi="Courier New" w:cs="Courier New" w:hint="default"/>
+      </w:rPr>
+    </w:lvl>
+    <w:lvl w:ilvl="5" w:tplc="0C0C0005" w:tentative="1">
+      <w:start w:val="1"/>
+      <w:numFmt w:val="bullet"/>
+      <w:lvlText w:val=""/>
+      <w:lvlJc w:val="left"/>
+      <w:pPr>
+        <w:ind w:left="4320" w:hanging="360"/>
+      </w:pPr>
+      <w:rPr>
+        <w:rFonts w:ascii="Wingdings" w:hAnsi="Wingdings" w:hint="default"/>
+      </w:rPr>
+    </w:lvl>
+    <w:lvl w:ilvl="6" w:tplc="0C0C0001" w:tentative="1">
+      <w:start w:val="1"/>
+      <w:numFmt w:val="bullet"/>
+      <w:lvlText w:val=""/>
+      <w:lvlJc w:val="left"/>
+      <w:pPr>
+        <w:ind w:left="5040" w:hanging="360"/>
+      </w:pPr>
+      <w:rPr>
+        <w:rFonts w:ascii="Symbol" w:hAnsi="Symbol" w:hint="default"/>
+      </w:rPr>
+    </w:lvl>
+    <w:lvl w:ilvl="7" w:tplc="0C0C0003" w:tentative="1">
+      <w:start w:val="1"/>
+      <w:numFmt w:val="bullet"/>
+      <w:lvlText w:val="o"/>
+      <w:lvlJc w:val="left"/>
+      <w:pPr>
+        <w:ind w:left="5760" w:hanging="360"/>
+      </w:pPr>
+      <w:rPr>
+        <w:rFonts w:ascii="Courier New" w:hAnsi="Courier New" w:cs="Courier New" w:hint="default"/>
+      </w:rPr>
+    </w:lvl>
+    <w:lvl w:ilvl="8" w:tplc="0C0C0005" w:tentative="1">
+      <w:start w:val="1"/>
+      <w:numFmt w:val="bullet"/>
+      <w:lvlText w:val=""/>
+      <w:lvlJc w:val="left"/>
+      <w:pPr>
+        <w:ind w:left="6480" w:hanging="360"/>
+      </w:pPr>
+      <w:rPr>
+        <w:rFonts w:ascii="Wingdings" w:hAnsi="Wingdings" w:hint="default"/>
+      </w:rPr>
+    </w:lvl>
+  </w:abstractNum>
+  <w:abstractNum w:abstractNumId="6" w15:restartNumberingAfterBreak="0">
     <w:nsid w:val="1BE01223"/>
     <w:multiLevelType w:val="hybridMultilevel"/>
     <w:tmpl w:val="D2C6B5F8"/>
@@ -8854,7 +9784,7 @@
       </w:rPr>
     </w:lvl>
   </w:abstractNum>
-  <w:abstractNum w:abstractNumId="5" w15:restartNumberingAfterBreak="0">
+  <w:abstractNum w:abstractNumId="7" w15:restartNumberingAfterBreak="0">
     <w:nsid w:val="1CA47F8F"/>
     <w:multiLevelType w:val="hybridMultilevel"/>
     <w:tmpl w:val="A5F662DE"/>
@@ -8967,7 +9897,7 @@
       </w:rPr>
     </w:lvl>
   </w:abstractNum>
-  <w:abstractNum w:abstractNumId="6" w15:restartNumberingAfterBreak="0">
+  <w:abstractNum w:abstractNumId="8" w15:restartNumberingAfterBreak="0">
     <w:nsid w:val="1E666ED2"/>
     <w:multiLevelType w:val="hybridMultilevel"/>
     <w:tmpl w:val="07BAE47C"/>
@@ -9079,7 +10009,7 @@
       </w:rPr>
     </w:lvl>
   </w:abstractNum>
-  <w:abstractNum w:abstractNumId="7" w15:restartNumberingAfterBreak="0">
+  <w:abstractNum w:abstractNumId="9" w15:restartNumberingAfterBreak="0">
     <w:nsid w:val="313D381E"/>
     <w:multiLevelType w:val="hybridMultilevel"/>
     <w:tmpl w:val="F8823C5C"/>
@@ -9192,7 +10122,7 @@
       </w:rPr>
     </w:lvl>
   </w:abstractNum>
-  <w:abstractNum w:abstractNumId="8" w15:restartNumberingAfterBreak="0">
+  <w:abstractNum w:abstractNumId="10" w15:restartNumberingAfterBreak="0">
     <w:nsid w:val="376A1EF3"/>
     <w:multiLevelType w:val="hybridMultilevel"/>
     <w:tmpl w:val="24484278"/>
@@ -9304,7 +10234,7 @@
       </w:rPr>
     </w:lvl>
   </w:abstractNum>
-  <w:abstractNum w:abstractNumId="9" w15:restartNumberingAfterBreak="0">
+  <w:abstractNum w:abstractNumId="11" w15:restartNumberingAfterBreak="0">
     <w:nsid w:val="5BBA30B2"/>
     <w:multiLevelType w:val="hybridMultilevel"/>
     <w:tmpl w:val="2276646E"/>
@@ -9417,7 +10347,7 @@
       </w:rPr>
     </w:lvl>
   </w:abstractNum>
-  <w:abstractNum w:abstractNumId="10" w15:restartNumberingAfterBreak="0">
+  <w:abstractNum w:abstractNumId="12" w15:restartNumberingAfterBreak="0">
     <w:nsid w:val="67C124ED"/>
     <w:multiLevelType w:val="hybridMultilevel"/>
     <w:tmpl w:val="4D784AE6"/>
@@ -9531,7 +10461,7 @@
       </w:rPr>
     </w:lvl>
   </w:abstractNum>
-  <w:abstractNum w:abstractNumId="11" w15:restartNumberingAfterBreak="0">
+  <w:abstractNum w:abstractNumId="13" w15:restartNumberingAfterBreak="0">
     <w:nsid w:val="708142AC"/>
     <w:multiLevelType w:val="hybridMultilevel"/>
     <w:tmpl w:val="12407A18"/>
@@ -9643,7 +10573,7 @@
       </w:rPr>
     </w:lvl>
   </w:abstractNum>
-  <w:abstractNum w:abstractNumId="12" w15:restartNumberingAfterBreak="0">
+  <w:abstractNum w:abstractNumId="14" w15:restartNumberingAfterBreak="0">
     <w:nsid w:val="74BA4A12"/>
     <w:multiLevelType w:val="hybridMultilevel"/>
     <w:tmpl w:val="C9705858"/>
@@ -9756,7 +10686,7 @@
       </w:rPr>
     </w:lvl>
   </w:abstractNum>
-  <w:abstractNum w:abstractNumId="13" w15:restartNumberingAfterBreak="0">
+  <w:abstractNum w:abstractNumId="15" w15:restartNumberingAfterBreak="0">
     <w:nsid w:val="79157CAA"/>
     <w:multiLevelType w:val="hybridMultilevel"/>
     <w:tmpl w:val="D3DAE16E"/>
@@ -9869,7 +10799,7 @@
       </w:rPr>
     </w:lvl>
   </w:abstractNum>
-  <w:abstractNum w:abstractNumId="14" w15:restartNumberingAfterBreak="0">
+  <w:abstractNum w:abstractNumId="16" w15:restartNumberingAfterBreak="0">
     <w:nsid w:val="7AB71040"/>
     <w:multiLevelType w:val="hybridMultilevel"/>
     <w:tmpl w:val="A3E060EE"/>
@@ -9982,40 +10912,40 @@
     </w:lvl>
   </w:abstractNum>
   <w:num w:numId="1">
-    <w:abstractNumId w:val="14"/>
+    <w:abstractNumId w:val="16"/>
   </w:num>
   <w:num w:numId="2">
-    <w:abstractNumId w:val="11"/>
+    <w:abstractNumId w:val="13"/>
   </w:num>
   <w:num w:numId="3">
     <w:abstractNumId w:val="3"/>
   </w:num>
   <w:num w:numId="4">
-    <w:abstractNumId w:val="9"/>
+    <w:abstractNumId w:val="11"/>
   </w:num>
   <w:num w:numId="5">
-    <w:abstractNumId w:val="8"/>
+    <w:abstractNumId w:val="10"/>
   </w:num>
   <w:num w:numId="6">
-    <w:abstractNumId w:val="13"/>
+    <w:abstractNumId w:val="15"/>
   </w:num>
   <w:num w:numId="7">
-    <w:abstractNumId w:val="5"/>
+    <w:abstractNumId w:val="7"/>
   </w:num>
   <w:num w:numId="8">
-    <w:abstractNumId w:val="12"/>
+    <w:abstractNumId w:val="14"/>
   </w:num>
   <w:num w:numId="9">
-    <w:abstractNumId w:val="6"/>
+    <w:abstractNumId w:val="8"/>
   </w:num>
   <w:num w:numId="10">
     <w:abstractNumId w:val="2"/>
   </w:num>
   <w:num w:numId="11">
-    <w:abstractNumId w:val="7"/>
+    <w:abstractNumId w:val="9"/>
   </w:num>
   <w:num w:numId="12">
-    <w:abstractNumId w:val="10"/>
+    <w:abstractNumId w:val="12"/>
   </w:num>
   <w:num w:numId="13">
     <w:abstractNumId w:val="0"/>
@@ -10024,7 +10954,13 @@
     <w:abstractNumId w:val="1"/>
   </w:num>
   <w:num w:numId="15">
+    <w:abstractNumId w:val="6"/>
+  </w:num>
+  <w:num w:numId="16">
     <w:abstractNumId w:val="4"/>
+  </w:num>
+  <w:num w:numId="17">
+    <w:abstractNumId w:val="5"/>
   </w:num>
 </w:numbering>
 </file>
@@ -10488,6 +11424,28 @@
       <w:szCs w:val="24"/>
     </w:rPr>
   </w:style>
+  <w:style w:type="paragraph" w:styleId="Titre4">
+    <w:name w:val="heading 4"/>
+    <w:basedOn w:val="Normal"/>
+    <w:next w:val="Normal"/>
+    <w:link w:val="Titre4Car"/>
+    <w:uiPriority w:val="9"/>
+    <w:unhideWhenUsed/>
+    <w:qFormat/>
+    <w:rsid w:val="00614AD9"/>
+    <w:pPr>
+      <w:keepNext/>
+      <w:keepLines/>
+      <w:spacing w:before="40" w:after="0"/>
+      <w:outlineLvl w:val="3"/>
+    </w:pPr>
+    <w:rPr>
+      <w:rFonts w:asciiTheme="majorHAnsi" w:eastAsiaTheme="majorEastAsia" w:hAnsiTheme="majorHAnsi" w:cstheme="majorBidi"/>
+      <w:i/>
+      <w:iCs/>
+      <w:color w:val="2E74B5" w:themeColor="accent1" w:themeShade="BF"/>
+    </w:rPr>
+  </w:style>
   <w:style w:type="character" w:default="1" w:styleId="Policepardfaut">
     <w:name w:val="Default Paragraph Font"/>
     <w:uiPriority w:val="1"/>
@@ -10717,6 +11675,19 @@
       </w:tblBorders>
     </w:tblPr>
   </w:style>
+  <w:style w:type="character" w:customStyle="1" w:styleId="Titre4Car">
+    <w:name w:val="Titre 4 Car"/>
+    <w:basedOn w:val="Policepardfaut"/>
+    <w:link w:val="Titre4"/>
+    <w:uiPriority w:val="9"/>
+    <w:rsid w:val="00614AD9"/>
+    <w:rPr>
+      <w:rFonts w:asciiTheme="majorHAnsi" w:eastAsiaTheme="majorEastAsia" w:hAnsiTheme="majorHAnsi" w:cstheme="majorBidi"/>
+      <w:i/>
+      <w:iCs/>
+      <w:color w:val="2E74B5" w:themeColor="accent1" w:themeShade="BF"/>
+    </w:rPr>
+  </w:style>
 </w:styles>
 </file>
 
@@ -10822,6 +11793,7 @@
     <w:rsidRoot w:val="0014347D"/>
     <w:rsid w:val="0014347D"/>
     <w:rsid w:val="00196D04"/>
+    <w:rsid w:val="00601414"/>
     <w:rsid w:val="00AE72CE"/>
   </w:rsids>
   <m:mathPr>
@@ -11556,7 +12528,7 @@
 </file>
 
 <file path=customXml/itemProps1.xml><?xml version="1.0" encoding="utf-8"?>
-<ds:datastoreItem xmlns:ds="http://schemas.openxmlformats.org/officeDocument/2006/customXml" ds:itemID="{E7134B5B-7994-43E9-B33F-B6A19E033628}">
+<ds:datastoreItem xmlns:ds="http://schemas.openxmlformats.org/officeDocument/2006/customXml" ds:itemID="{B4B44515-77E8-4647-A7F0-A1D4F4CBD762}">
   <ds:schemaRefs>
     <ds:schemaRef ds:uri="http://schemas.openxmlformats.org/officeDocument/2006/bibliography"/>
   </ds:schemaRefs>

</xml_diff>